<commit_message>
intermediate save user guide
</commit_message>
<xml_diff>
--- a/userGuide.docx
+++ b/userGuide.docx
@@ -137,35 +137,28 @@
         </w:rPr>
       </w:pPr>
       <w:r>
-        <w:rPr>
-          <w:sz w:val="24"/>
-          <w:szCs w:val="24"/>
-        </w:rPr>
-      </w:r>
-    </w:p>
-    <w:p>
-      <w:pPr>
-        <w:pStyle w:val="Normal"/>
-        <w:bidi w:val="0"/>
-        <w:jc w:val="start"/>
-        <w:rPr>
-          <w:sz w:val="24"/>
-          <w:szCs w:val="24"/>
-        </w:rPr>
-      </w:pPr>
-      <w:r>
+        <w:rPr/>
+      </w:r>
+    </w:p>
+    <w:p>
+      <w:pPr>
+        <w:pStyle w:val="Normal"/>
+        <w:bidi w:val="0"/>
+        <w:jc w:val="start"/>
+        <w:rPr>
+          <w:sz w:val="24"/>
+          <w:szCs w:val="24"/>
+        </w:rPr>
+      </w:pPr>
+      <w:r>
+        <w:rPr>
+          <w:sz w:val="24"/>
+          <w:szCs w:val="24"/>
+        </w:rPr>
         <w:drawing>
-          <wp:anchor behindDoc="0" distT="0" distB="0" distL="0" distR="0" simplePos="0" locked="0" layoutInCell="0" allowOverlap="1" relativeHeight="3">
-            <wp:simplePos x="0" y="0"/>
-            <wp:positionH relativeFrom="column">
-              <wp:align>center</wp:align>
-            </wp:positionH>
-            <wp:positionV relativeFrom="paragraph">
-              <wp:posOffset>635</wp:posOffset>
-            </wp:positionV>
+          <wp:inline distT="0" distB="0" distL="0" distR="0">
             <wp:extent cx="6120130" cy="3442335"/>
             <wp:effectExtent l="0" t="0" r="0" b="0"/>
-            <wp:wrapSquare wrapText="largest"/>
             <wp:docPr id="2" name="Image2" descr="" title=""/>
             <wp:cNvGraphicFramePr>
               <a:graphicFrameLocks xmlns:a="http://schemas.openxmlformats.org/drawingml/2006/main" noChangeAspect="1"/>
@@ -197,22 +190,906 @@
                 </pic:pic>
               </a:graphicData>
             </a:graphic>
+          </wp:inline>
+        </w:drawing>
+      </w:r>
+    </w:p>
+    <w:p>
+      <w:pPr>
+        <w:pStyle w:val="Normal"/>
+        <w:bidi w:val="0"/>
+        <w:jc w:val="start"/>
+        <w:rPr>
+          <w:sz w:val="24"/>
+          <w:szCs w:val="24"/>
+        </w:rPr>
+      </w:pPr>
+      <w:r>
+        <w:rPr/>
+      </w:r>
+    </w:p>
+    <w:p>
+      <w:pPr>
+        <w:pStyle w:val="Normal"/>
+        <w:bidi w:val="0"/>
+        <w:jc w:val="start"/>
+        <w:rPr>
+          <w:sz w:val="24"/>
+          <w:szCs w:val="24"/>
+        </w:rPr>
+      </w:pPr>
+      <w:r>
+        <w:rPr/>
+      </w:r>
+    </w:p>
+    <w:p>
+      <w:pPr>
+        <w:pStyle w:val="Normal"/>
+        <w:bidi w:val="0"/>
+        <w:jc w:val="start"/>
+        <w:rPr>
+          <w:sz w:val="24"/>
+          <w:szCs w:val="24"/>
+        </w:rPr>
+      </w:pPr>
+      <w:r>
+        <w:rPr>
+          <w:sz w:val="24"/>
+          <w:szCs w:val="24"/>
+        </w:rPr>
+        <w:t xml:space="preserve">If the survey of interest is acquired </w:t>
+      </w:r>
+      <w:r>
+        <w:rPr>
+          <w:sz w:val="24"/>
+          <w:szCs w:val="24"/>
+        </w:rPr>
+        <w:t>using the Sealink acquisition software, it will be present as a folder containing several files within some of them are ending with .xyz.</w:t>
+      </w:r>
+    </w:p>
+    <w:p>
+      <w:pPr>
+        <w:pStyle w:val="Normal"/>
+        <w:bidi w:val="0"/>
+        <w:jc w:val="start"/>
+        <w:rPr>
+          <w:sz w:val="24"/>
+          <w:szCs w:val="24"/>
+        </w:rPr>
+      </w:pPr>
+      <w:r>
+        <w:rPr>
+          <w:sz w:val="24"/>
+          <w:szCs w:val="24"/>
+        </w:rPr>
+        <w:t>This folder has to be selected by the opened file-dialog that spawns upon selecting the corresponding option in the dropdown menu.</w:t>
+      </w:r>
+    </w:p>
+    <w:p>
+      <w:pPr>
+        <w:pStyle w:val="Normal"/>
+        <w:bidi w:val="0"/>
+        <w:jc w:val="start"/>
+        <w:rPr>
+          <w:sz w:val="24"/>
+          <w:szCs w:val="24"/>
+        </w:rPr>
+      </w:pPr>
+      <w:r>
+        <w:rPr>
+          <w:sz w:val="24"/>
+          <w:szCs w:val="24"/>
+        </w:rPr>
+        <w:t xml:space="preserve">If the survey has been acquired using the Bob acquisition software, it will be present as a large csv file. </w:t>
+      </w:r>
+      <w:r>
+        <w:rPr>
+          <w:sz w:val="24"/>
+          <w:szCs w:val="24"/>
+        </w:rPr>
+        <w:t xml:space="preserve">This file has to be selected by </w:t>
+      </w:r>
+      <w:r>
+        <w:rPr>
+          <w:sz w:val="24"/>
+          <w:szCs w:val="24"/>
+        </w:rPr>
+        <w:t>the opened file-dialog that spawns upon selecting the corresponding option in the dropdown menu.</w:t>
+      </w:r>
+    </w:p>
+    <w:p>
+      <w:pPr>
+        <w:pStyle w:val="Normal"/>
+        <w:bidi w:val="0"/>
+        <w:jc w:val="start"/>
+        <w:rPr>
+          <w:sz w:val="24"/>
+          <w:szCs w:val="24"/>
+        </w:rPr>
+      </w:pPr>
+      <w:r>
+        <w:rPr/>
+      </w:r>
+    </w:p>
+    <w:p>
+      <w:pPr>
+        <w:pStyle w:val="Normal"/>
+        <w:bidi w:val="0"/>
+        <w:jc w:val="start"/>
+        <w:rPr>
+          <w:sz w:val="24"/>
+          <w:szCs w:val="24"/>
+        </w:rPr>
+      </w:pPr>
+      <w:r>
+        <w:rPr>
+          <w:sz w:val="24"/>
+          <w:szCs w:val="24"/>
+        </w:rPr>
+        <w:t>Note that both option might take a couple of seconds depending on the file respectively folder size and will show on the left-hand file tree if successful imported.</w:t>
+      </w:r>
+    </w:p>
+    <w:p>
+      <w:pPr>
+        <w:pStyle w:val="Normal"/>
+        <w:bidi w:val="0"/>
+        <w:jc w:val="start"/>
+        <w:rPr>
+          <w:sz w:val="24"/>
+          <w:szCs w:val="24"/>
+        </w:rPr>
+      </w:pPr>
+      <w:r>
+        <w:rPr>
+          <w:sz w:val="24"/>
+          <w:szCs w:val="24"/>
+        </w:rPr>
+        <w:t>Afterwards, a coarse cleaning of the imported data is possible through opening a dialog though the menubar.</w:t>
+      </w:r>
+    </w:p>
+    <w:p>
+      <w:pPr>
+        <w:pStyle w:val="Normal"/>
+        <w:bidi w:val="0"/>
+        <w:jc w:val="start"/>
+        <w:rPr>
+          <w:sz w:val="24"/>
+          <w:szCs w:val="24"/>
+        </w:rPr>
+      </w:pPr>
+      <w:r>
+        <w:rPr/>
+      </w:r>
+    </w:p>
+    <w:p>
+      <w:pPr>
+        <w:pStyle w:val="Normal"/>
+        <w:bidi w:val="0"/>
+        <w:jc w:val="start"/>
+        <w:rPr>
+          <w:sz w:val="24"/>
+          <w:szCs w:val="24"/>
+        </w:rPr>
+      </w:pPr>
+      <w:r>
+        <w:rPr>
+          <w:sz w:val="24"/>
+          <w:szCs w:val="24"/>
+        </w:rPr>
+        <mc:AlternateContent>
+          <mc:Choice Requires="wps">
+            <w:drawing>
+              <wp:anchor behindDoc="0" distT="0" distB="0" distL="0" distR="0" simplePos="0" locked="0" layoutInCell="1" allowOverlap="1" relativeHeight="9">
+                <wp:simplePos x="0" y="0"/>
+                <wp:positionH relativeFrom="column">
+                  <wp:posOffset>0</wp:posOffset>
+                </wp:positionH>
+                <wp:positionV relativeFrom="paragraph">
+                  <wp:posOffset>203835</wp:posOffset>
+                </wp:positionV>
+                <wp:extent cx="184785" cy="121285"/>
+                <wp:effectExtent l="10160" t="10160" r="8890" b="8890"/>
+                <wp:wrapNone/>
+                <wp:docPr id="3" name="Shape 3"/>
+                <a:graphic xmlns:a="http://schemas.openxmlformats.org/drawingml/2006/main">
+                  <a:graphicData uri="http://schemas.microsoft.com/office/word/2010/wordprocessingShape">
+                    <wps:wsp>
+                      <wps:cNvSpPr/>
+                      <wps:spPr>
+                        <a:xfrm>
+                          <a:off x="0" y="0"/>
+                          <a:ext cx="184680" cy="121320"/>
+                        </a:xfrm>
+                        <a:prstGeom prst="rect">
+                          <a:avLst/>
+                        </a:prstGeom>
+                        <a:noFill/>
+                        <a:ln w="18360">
+                          <a:solidFill>
+                            <a:srgbClr val="ff0000"/>
+                          </a:solidFill>
+                          <a:round/>
+                        </a:ln>
+                      </wps:spPr>
+                      <wps:style>
+                        <a:lnRef idx="0"/>
+                        <a:fillRef idx="0"/>
+                        <a:effectRef idx="0"/>
+                        <a:fontRef idx="minor"/>
+                      </wps:style>
+                      <wps:bodyPr/>
+                    </wps:wsp>
+                  </a:graphicData>
+                </a:graphic>
+              </wp:anchor>
+            </w:drawing>
+          </mc:Choice>
+          <mc:Fallback>
+            <w:pict>
+              <v:rect id="shape_0" ID="Shape 3" fillcolor="white" stroked="t" o:allowincell="f" style="position:absolute;margin-left:0pt;margin-top:16.05pt;width:14.5pt;height:9.5pt;mso-wrap-style:none;v-text-anchor:middle">
+                <v:fill o:detectmouseclick="t" type="solid" color2="black" opacity="0"/>
+                <v:stroke color="red" weight="18360" joinstyle="round" endcap="flat"/>
+                <w10:wrap type="none"/>
+              </v:rect>
+            </w:pict>
+          </mc:Fallback>
+        </mc:AlternateContent>
+        <w:drawing>
+          <wp:inline distT="0" distB="0" distL="0" distR="0">
+            <wp:extent cx="6120130" cy="3442335"/>
+            <wp:effectExtent l="0" t="0" r="0" b="0"/>
+            <wp:docPr id="4" name="Image3" descr="" title=""/>
+            <wp:cNvGraphicFramePr>
+              <a:graphicFrameLocks xmlns:a="http://schemas.openxmlformats.org/drawingml/2006/main" noChangeAspect="1"/>
+            </wp:cNvGraphicFramePr>
+            <a:graphic xmlns:a="http://schemas.openxmlformats.org/drawingml/2006/main">
+              <a:graphicData uri="http://schemas.openxmlformats.org/drawingml/2006/picture">
+                <pic:pic xmlns:pic="http://schemas.openxmlformats.org/drawingml/2006/picture">
+                  <pic:nvPicPr>
+                    <pic:cNvPr id="4" name="Image3" descr="" title=""/>
+                    <pic:cNvPicPr>
+                      <a:picLocks noChangeAspect="1" noChangeArrowheads="1"/>
+                    </pic:cNvPicPr>
+                  </pic:nvPicPr>
+                  <pic:blipFill>
+                    <a:blip r:embed="rId4"/>
+                    <a:stretch>
+                      <a:fillRect/>
+                    </a:stretch>
+                  </pic:blipFill>
+                  <pic:spPr bwMode="auto">
+                    <a:xfrm>
+                      <a:off x="0" y="0"/>
+                      <a:ext cx="6120130" cy="3442335"/>
+                    </a:xfrm>
+                    <a:prstGeom prst="rect">
+                      <a:avLst/>
+                    </a:prstGeom>
+                  </pic:spPr>
+                </pic:pic>
+              </a:graphicData>
+            </a:graphic>
+          </wp:inline>
+        </w:drawing>
+      </w:r>
+    </w:p>
+    <w:p>
+      <w:pPr>
+        <w:pStyle w:val="Normal"/>
+        <w:bidi w:val="0"/>
+        <w:jc w:val="start"/>
+        <w:rPr>
+          <w:sz w:val="24"/>
+          <w:szCs w:val="24"/>
+        </w:rPr>
+      </w:pPr>
+      <w:r>
+        <w:rPr/>
+      </w:r>
+    </w:p>
+    <w:p>
+      <w:pPr>
+        <w:pStyle w:val="Normal"/>
+        <w:bidi w:val="0"/>
+        <w:jc w:val="start"/>
+        <w:rPr>
+          <w:sz w:val="24"/>
+          <w:szCs w:val="24"/>
+        </w:rPr>
+      </w:pPr>
+      <w:r>
+        <w:rPr/>
+      </w:r>
+    </w:p>
+    <w:p>
+      <w:pPr>
+        <w:pStyle w:val="Normal"/>
+        <w:bidi w:val="0"/>
+        <w:jc w:val="start"/>
+        <w:rPr>
+          <w:sz w:val="28"/>
+          <w:szCs w:val="28"/>
+        </w:rPr>
+      </w:pPr>
+      <w:r>
+        <w:rPr>
+          <w:sz w:val="28"/>
+          <w:szCs w:val="28"/>
+        </w:rPr>
+        <w:drawing>
+          <wp:inline distT="0" distB="0" distL="0" distR="0">
+            <wp:extent cx="2515870" cy="2199005"/>
+            <wp:effectExtent l="0" t="0" r="0" b="0"/>
+            <wp:docPr id="5" name="Image6" descr="" title=""/>
+            <wp:cNvGraphicFramePr>
+              <a:graphicFrameLocks xmlns:a="http://schemas.openxmlformats.org/drawingml/2006/main" noChangeAspect="1"/>
+            </wp:cNvGraphicFramePr>
+            <a:graphic xmlns:a="http://schemas.openxmlformats.org/drawingml/2006/main">
+              <a:graphicData uri="http://schemas.openxmlformats.org/drawingml/2006/picture">
+                <pic:pic xmlns:pic="http://schemas.openxmlformats.org/drawingml/2006/picture">
+                  <pic:nvPicPr>
+                    <pic:cNvPr id="5" name="Image6" descr="" title=""/>
+                    <pic:cNvPicPr>
+                      <a:picLocks noChangeAspect="1" noChangeArrowheads="1"/>
+                    </pic:cNvPicPr>
+                  </pic:nvPicPr>
+                  <pic:blipFill>
+                    <a:blip r:embed="rId5"/>
+                    <a:stretch>
+                      <a:fillRect/>
+                    </a:stretch>
+                  </pic:blipFill>
+                  <pic:spPr bwMode="auto">
+                    <a:xfrm>
+                      <a:off x="0" y="0"/>
+                      <a:ext cx="2515870" cy="2199005"/>
+                    </a:xfrm>
+                    <a:prstGeom prst="rect">
+                      <a:avLst/>
+                    </a:prstGeom>
+                  </pic:spPr>
+                </pic:pic>
+              </a:graphicData>
+            </a:graphic>
+          </wp:inline>
+        </w:drawing>
+      </w:r>
+    </w:p>
+    <w:p>
+      <w:pPr>
+        <w:pStyle w:val="Normal"/>
+        <w:bidi w:val="0"/>
+        <w:jc w:val="start"/>
+        <w:rPr>
+          <w:sz w:val="28"/>
+          <w:szCs w:val="28"/>
+        </w:rPr>
+      </w:pPr>
+      <w:r>
+        <w:rPr/>
+      </w:r>
+    </w:p>
+    <w:p>
+      <w:pPr>
+        <w:pStyle w:val="Normal"/>
+        <w:bidi w:val="0"/>
+        <w:jc w:val="start"/>
+        <w:rPr>
+          <w:sz w:val="28"/>
+          <w:szCs w:val="28"/>
+        </w:rPr>
+      </w:pPr>
+      <w:r>
+        <w:rPr/>
+      </w:r>
+    </w:p>
+    <w:p>
+      <w:pPr>
+        <w:pStyle w:val="Normal"/>
+        <w:bidi w:val="0"/>
+        <w:jc w:val="start"/>
+        <w:rPr>
+          <w:sz w:val="28"/>
+          <w:szCs w:val="28"/>
+        </w:rPr>
+      </w:pPr>
+      <w:r>
+        <w:rPr/>
+      </w:r>
+    </w:p>
+    <w:p>
+      <w:pPr>
+        <w:pStyle w:val="Normal"/>
+        <w:bidi w:val="0"/>
+        <w:jc w:val="start"/>
+        <w:rPr>
+          <w:sz w:val="28"/>
+          <w:szCs w:val="28"/>
+        </w:rPr>
+      </w:pPr>
+      <w:r>
+        <w:rPr/>
+      </w:r>
+    </w:p>
+    <w:p>
+      <w:pPr>
+        <w:pStyle w:val="Normal"/>
+        <w:bidi w:val="0"/>
+        <w:jc w:val="start"/>
+        <w:rPr>
+          <w:sz w:val="28"/>
+          <w:szCs w:val="28"/>
+        </w:rPr>
+      </w:pPr>
+      <w:r>
+        <w:rPr/>
+      </w:r>
+    </w:p>
+    <w:p>
+      <w:pPr>
+        <w:pStyle w:val="Normal"/>
+        <w:bidi w:val="0"/>
+        <w:jc w:val="start"/>
+        <w:rPr>
+          <w:sz w:val="28"/>
+          <w:szCs w:val="28"/>
+        </w:rPr>
+      </w:pPr>
+      <w:r>
+        <w:rPr/>
+      </w:r>
+    </w:p>
+    <w:p>
+      <w:pPr>
+        <w:pStyle w:val="Normal"/>
+        <w:bidi w:val="0"/>
+        <w:jc w:val="start"/>
+        <w:rPr>
+          <w:sz w:val="28"/>
+          <w:szCs w:val="28"/>
+        </w:rPr>
+      </w:pPr>
+      <w:r>
+        <w:rPr/>
+      </w:r>
+    </w:p>
+    <w:p>
+      <w:pPr>
+        <w:pStyle w:val="Normal"/>
+        <w:bidi w:val="0"/>
+        <w:jc w:val="start"/>
+        <w:rPr>
+          <w:sz w:val="28"/>
+          <w:szCs w:val="28"/>
+        </w:rPr>
+      </w:pPr>
+      <w:r>
+        <w:rPr/>
+      </w:r>
+    </w:p>
+    <w:p>
+      <w:pPr>
+        <w:pStyle w:val="Normal"/>
+        <w:bidi w:val="0"/>
+        <w:jc w:val="start"/>
+        <w:rPr>
+          <w:sz w:val="28"/>
+          <w:szCs w:val="28"/>
+        </w:rPr>
+      </w:pPr>
+      <w:r>
+        <w:rPr/>
+      </w:r>
+    </w:p>
+    <w:p>
+      <w:pPr>
+        <w:pStyle w:val="Normal"/>
+        <w:bidi w:val="0"/>
+        <w:jc w:val="start"/>
+        <w:rPr>
+          <w:sz w:val="28"/>
+          <w:szCs w:val="28"/>
+        </w:rPr>
+      </w:pPr>
+      <w:r>
+        <w:rPr/>
+      </w:r>
+    </w:p>
+    <w:p>
+      <w:pPr>
+        <w:pStyle w:val="Normal"/>
+        <w:bidi w:val="0"/>
+        <w:jc w:val="start"/>
+        <w:rPr>
+          <w:sz w:val="28"/>
+          <w:szCs w:val="28"/>
+        </w:rPr>
+      </w:pPr>
+      <w:r>
+        <w:rPr/>
+      </w:r>
+    </w:p>
+    <w:p>
+      <w:pPr>
+        <w:pStyle w:val="Normal"/>
+        <w:bidi w:val="0"/>
+        <w:jc w:val="start"/>
+        <w:rPr>
+          <w:sz w:val="28"/>
+          <w:szCs w:val="28"/>
+        </w:rPr>
+      </w:pPr>
+      <w:r>
+        <w:rPr/>
+      </w:r>
+    </w:p>
+    <w:p>
+      <w:pPr>
+        <w:pStyle w:val="Normal"/>
+        <w:bidi w:val="0"/>
+        <w:jc w:val="start"/>
+        <w:rPr>
+          <w:sz w:val="28"/>
+          <w:szCs w:val="28"/>
+        </w:rPr>
+      </w:pPr>
+      <w:r>
+        <w:rPr/>
+      </w:r>
+    </w:p>
+    <w:p>
+      <w:pPr>
+        <w:pStyle w:val="Normal"/>
+        <w:bidi w:val="0"/>
+        <w:jc w:val="start"/>
+        <w:rPr>
+          <w:sz w:val="28"/>
+          <w:szCs w:val="28"/>
+        </w:rPr>
+      </w:pPr>
+      <w:r>
+        <w:rPr>
+          <w:sz w:val="28"/>
+          <w:szCs w:val="28"/>
+        </w:rPr>
+        <w:t>2</w:t>
+      </w:r>
+      <w:r>
+        <w:rPr>
+          <w:sz w:val="28"/>
+          <w:szCs w:val="28"/>
+        </w:rPr>
+        <w:t xml:space="preserve">. </w:t>
+      </w:r>
+      <w:r>
+        <w:rPr>
+          <w:sz w:val="28"/>
+          <w:szCs w:val="28"/>
+        </w:rPr>
+        <w:t>Timeseries processing:</w:t>
+      </w:r>
+    </w:p>
+    <w:p>
+      <w:pPr>
+        <w:pStyle w:val="Normal"/>
+        <w:bidi w:val="0"/>
+        <w:jc w:val="start"/>
+        <w:rPr>
+          <w:sz w:val="28"/>
+          <w:szCs w:val="28"/>
+        </w:rPr>
+      </w:pPr>
+      <w:r>
+        <w:rPr>
+          <w:sz w:val="28"/>
+          <w:szCs w:val="28"/>
+        </w:rPr>
+        <w:t>To process the imported data it is recommended to use the “timeseries”-window, which is open though the dropdown menu “view”.</w:t>
+      </w:r>
+    </w:p>
+    <w:p>
+      <w:pPr>
+        <w:pStyle w:val="Normal"/>
+        <w:bidi w:val="0"/>
+        <w:jc w:val="start"/>
+        <w:rPr>
+          <w:sz w:val="24"/>
+          <w:szCs w:val="24"/>
+        </w:rPr>
+      </w:pPr>
+      <w:r>
+        <w:rPr/>
+      </w:r>
+    </w:p>
+    <w:p>
+      <w:pPr>
+        <w:pStyle w:val="Normal"/>
+        <w:bidi w:val="0"/>
+        <w:jc w:val="start"/>
+        <w:rPr>
+          <w:sz w:val="24"/>
+          <w:szCs w:val="24"/>
+        </w:rPr>
+      </w:pPr>
+      <w:r>
+        <w:rPr/>
+        <w:drawing>
+          <wp:inline distT="0" distB="0" distL="0" distR="0">
+            <wp:extent cx="6120130" cy="3442335"/>
+            <wp:effectExtent l="0" t="0" r="0" b="0"/>
+            <wp:docPr id="6" name="Image4" descr="" title=""/>
+            <wp:cNvGraphicFramePr>
+              <a:graphicFrameLocks xmlns:a="http://schemas.openxmlformats.org/drawingml/2006/main" noChangeAspect="1"/>
+            </wp:cNvGraphicFramePr>
+            <a:graphic xmlns:a="http://schemas.openxmlformats.org/drawingml/2006/main">
+              <a:graphicData uri="http://schemas.openxmlformats.org/drawingml/2006/picture">
+                <pic:pic xmlns:pic="http://schemas.openxmlformats.org/drawingml/2006/picture">
+                  <pic:nvPicPr>
+                    <pic:cNvPr id="6" name="Image4" descr="" title=""/>
+                    <pic:cNvPicPr>
+                      <a:picLocks noChangeAspect="1" noChangeArrowheads="1"/>
+                    </pic:cNvPicPr>
+                  </pic:nvPicPr>
+                  <pic:blipFill>
+                    <a:blip r:embed="rId6"/>
+                    <a:stretch>
+                      <a:fillRect/>
+                    </a:stretch>
+                  </pic:blipFill>
+                  <pic:spPr bwMode="auto">
+                    <a:xfrm>
+                      <a:off x="0" y="0"/>
+                      <a:ext cx="6120130" cy="3442335"/>
+                    </a:xfrm>
+                    <a:prstGeom prst="rect">
+                      <a:avLst/>
+                    </a:prstGeom>
+                  </pic:spPr>
+                </pic:pic>
+              </a:graphicData>
+            </a:graphic>
+          </wp:inline>
+        </w:drawing>
+      </w:r>
+    </w:p>
+    <w:p>
+      <w:pPr>
+        <w:pStyle w:val="Normal"/>
+        <w:bidi w:val="0"/>
+        <w:jc w:val="start"/>
+        <w:rPr>
+          <w:sz w:val="24"/>
+          <w:szCs w:val="24"/>
+        </w:rPr>
+      </w:pPr>
+      <w:r>
+        <w:rPr/>
+        <w:t>This sp</w:t>
+      </w:r>
+      <w:r>
+        <w:rPr/>
+        <w:t xml:space="preserve">awns the </w:t>
+      </w:r>
+      <w:r>
+        <w:rPr/>
+        <w:t xml:space="preserve">timeseries window, which allows to inspect </w:t>
+      </w:r>
+    </w:p>
+    <w:p>
+      <w:pPr>
+        <w:pStyle w:val="Normal"/>
+        <w:bidi w:val="0"/>
+        <w:jc w:val="start"/>
+        <w:rPr>
+          <w:sz w:val="24"/>
+          <w:szCs w:val="24"/>
+        </w:rPr>
+      </w:pPr>
+      <w:r>
+        <w:rPr/>
+      </w:r>
+    </w:p>
+    <w:p>
+      <w:pPr>
+        <w:pStyle w:val="Normal"/>
+        <w:bidi w:val="0"/>
+        <w:jc w:val="start"/>
+        <w:rPr>
+          <w:sz w:val="24"/>
+          <w:szCs w:val="24"/>
+        </w:rPr>
+      </w:pPr>
+      <w:r>
+        <w:rPr/>
+      </w:r>
+    </w:p>
+    <w:p>
+      <w:pPr>
+        <w:pStyle w:val="Normal"/>
+        <w:bidi w:val="0"/>
+        <w:jc w:val="start"/>
+        <w:rPr>
+          <w:sz w:val="24"/>
+          <w:szCs w:val="24"/>
+        </w:rPr>
+      </w:pPr>
+      <w:r>
+        <w:rPr/>
+      </w:r>
+    </w:p>
+    <w:p>
+      <w:pPr>
+        <w:pStyle w:val="Normal"/>
+        <w:bidi w:val="0"/>
+        <w:jc w:val="start"/>
+        <w:rPr>
+          <w:sz w:val="24"/>
+          <w:szCs w:val="24"/>
+        </w:rPr>
+      </w:pPr>
+      <w:r>
+        <w:rPr/>
+        <mc:AlternateContent>
+          <mc:Choice Requires="wps">
+            <w:drawing>
+              <wp:anchor behindDoc="0" distT="0" distB="0" distL="0" distR="0" simplePos="0" locked="0" layoutInCell="1" allowOverlap="1" relativeHeight="7">
+                <wp:simplePos x="0" y="0"/>
+                <wp:positionH relativeFrom="column">
+                  <wp:posOffset>5346700</wp:posOffset>
+                </wp:positionH>
+                <wp:positionV relativeFrom="paragraph">
+                  <wp:posOffset>253365</wp:posOffset>
+                </wp:positionV>
+                <wp:extent cx="772795" cy="344170"/>
+                <wp:effectExtent l="10160" t="9525" r="8890" b="9525"/>
+                <wp:wrapNone/>
+                <wp:docPr id="7" name="Shape 1"/>
+                <a:graphic xmlns:a="http://schemas.openxmlformats.org/drawingml/2006/main">
+                  <a:graphicData uri="http://schemas.microsoft.com/office/word/2010/wordprocessingShape">
+                    <wps:wsp>
+                      <wps:cNvSpPr/>
+                      <wps:spPr>
+                        <a:xfrm>
+                          <a:off x="0" y="0"/>
+                          <a:ext cx="772920" cy="344160"/>
+                        </a:xfrm>
+                        <a:prstGeom prst="rect">
+                          <a:avLst/>
+                        </a:prstGeom>
+                        <a:noFill/>
+                        <a:ln w="18360">
+                          <a:solidFill>
+                            <a:srgbClr val="ff0000"/>
+                          </a:solidFill>
+                          <a:round/>
+                        </a:ln>
+                      </wps:spPr>
+                      <wps:style>
+                        <a:lnRef idx="0"/>
+                        <a:fillRef idx="0"/>
+                        <a:effectRef idx="0"/>
+                        <a:fontRef idx="minor"/>
+                      </wps:style>
+                      <wps:bodyPr/>
+                    </wps:wsp>
+                  </a:graphicData>
+                </a:graphic>
+              </wp:anchor>
+            </w:drawing>
+          </mc:Choice>
+          <mc:Fallback>
+            <w:pict>
+              <v:rect id="shape_0" ID="Shape 1" fillcolor="white" stroked="t" o:allowincell="f" style="position:absolute;margin-left:421pt;margin-top:19.95pt;width:60.8pt;height:27.05pt;mso-wrap-style:none;v-text-anchor:middle">
+                <v:fill o:detectmouseclick="t" type="solid" color2="black" opacity="0"/>
+                <v:stroke color="red" weight="18360" joinstyle="round" endcap="flat"/>
+                <w10:wrap type="none"/>
+              </v:rect>
+            </w:pict>
+          </mc:Fallback>
+        </mc:AlternateContent>
+        <mc:AlternateContent>
+          <mc:Choice Requires="wps">
+            <w:drawing>
+              <wp:anchor behindDoc="0" distT="0" distB="0" distL="0" distR="0" simplePos="0" locked="0" layoutInCell="1" allowOverlap="1" relativeHeight="8">
+                <wp:simplePos x="0" y="0"/>
+                <wp:positionH relativeFrom="column">
+                  <wp:posOffset>97790</wp:posOffset>
+                </wp:positionH>
+                <wp:positionV relativeFrom="paragraph">
+                  <wp:posOffset>110490</wp:posOffset>
+                </wp:positionV>
+                <wp:extent cx="184785" cy="121285"/>
+                <wp:effectExtent l="10160" t="10160" r="8890" b="8890"/>
+                <wp:wrapNone/>
+                <wp:docPr id="8" name="Shape 2"/>
+                <a:graphic xmlns:a="http://schemas.openxmlformats.org/drawingml/2006/main">
+                  <a:graphicData uri="http://schemas.microsoft.com/office/word/2010/wordprocessingShape">
+                    <wps:wsp>
+                      <wps:cNvSpPr/>
+                      <wps:spPr>
+                        <a:xfrm>
+                          <a:off x="0" y="0"/>
+                          <a:ext cx="184680" cy="121320"/>
+                        </a:xfrm>
+                        <a:prstGeom prst="rect">
+                          <a:avLst/>
+                        </a:prstGeom>
+                        <a:noFill/>
+                        <a:ln w="18360">
+                          <a:solidFill>
+                            <a:srgbClr val="ff0000"/>
+                          </a:solidFill>
+                          <a:round/>
+                        </a:ln>
+                      </wps:spPr>
+                      <wps:style>
+                        <a:lnRef idx="0"/>
+                        <a:fillRef idx="0"/>
+                        <a:effectRef idx="0"/>
+                        <a:fontRef idx="minor"/>
+                      </wps:style>
+                      <wps:bodyPr/>
+                    </wps:wsp>
+                  </a:graphicData>
+                </a:graphic>
+              </wp:anchor>
+            </w:drawing>
+          </mc:Choice>
+          <mc:Fallback>
+            <w:pict>
+              <v:rect id="shape_0" ID="Shape 2" fillcolor="white" stroked="t" o:allowincell="f" style="position:absolute;margin-left:7.7pt;margin-top:8.7pt;width:14.5pt;height:9.5pt;mso-wrap-style:none;v-text-anchor:middle">
+                <v:fill o:detectmouseclick="t" type="solid" color2="black" opacity="0"/>
+                <v:stroke color="red" weight="18360" joinstyle="round" endcap="flat"/>
+                <w10:wrap type="none"/>
+              </v:rect>
+            </w:pict>
+          </mc:Fallback>
+        </mc:AlternateContent>
+        <w:drawing>
+          <wp:anchor behindDoc="0" distT="0" distB="0" distL="0" distR="0" simplePos="0" locked="0" layoutInCell="0" allowOverlap="1" relativeHeight="6">
+            <wp:simplePos x="0" y="0"/>
+            <wp:positionH relativeFrom="column">
+              <wp:align>center</wp:align>
+            </wp:positionH>
+            <wp:positionV relativeFrom="paragraph">
+              <wp:posOffset>635</wp:posOffset>
+            </wp:positionV>
+            <wp:extent cx="6120130" cy="3442335"/>
+            <wp:effectExtent l="0" t="0" r="0" b="0"/>
+            <wp:wrapSquare wrapText="largest"/>
+            <wp:docPr id="9" name="Image5" descr="" title=""/>
+            <wp:cNvGraphicFramePr>
+              <a:graphicFrameLocks xmlns:a="http://schemas.openxmlformats.org/drawingml/2006/main" noChangeAspect="1"/>
+            </wp:cNvGraphicFramePr>
+            <a:graphic xmlns:a="http://schemas.openxmlformats.org/drawingml/2006/main">
+              <a:graphicData uri="http://schemas.openxmlformats.org/drawingml/2006/picture">
+                <pic:pic xmlns:pic="http://schemas.openxmlformats.org/drawingml/2006/picture">
+                  <pic:nvPicPr>
+                    <pic:cNvPr id="9" name="Image5" descr="" title=""/>
+                    <pic:cNvPicPr>
+                      <a:picLocks noChangeAspect="1" noChangeArrowheads="1"/>
+                    </pic:cNvPicPr>
+                  </pic:nvPicPr>
+                  <pic:blipFill>
+                    <a:blip r:embed="rId7"/>
+                    <a:stretch>
+                      <a:fillRect/>
+                    </a:stretch>
+                  </pic:blipFill>
+                  <pic:spPr bwMode="auto">
+                    <a:xfrm>
+                      <a:off x="0" y="0"/>
+                      <a:ext cx="6120130" cy="3442335"/>
+                    </a:xfrm>
+                    <a:prstGeom prst="rect">
+                      <a:avLst/>
+                    </a:prstGeom>
+                  </pic:spPr>
+                </pic:pic>
+              </a:graphicData>
+            </a:graphic>
           </wp:anchor>
         </w:drawing>
-      </w:r>
-      <w:r>
-        <w:rPr>
-          <w:sz w:val="24"/>
-          <w:szCs w:val="24"/>
-        </w:rPr>
-        <w:t xml:space="preserve">If the </w:t>
-      </w:r>
-      <w:r>
-        <w:rPr>
-          <w:sz w:val="24"/>
-          <w:szCs w:val="24"/>
-        </w:rPr>
-        <w:t xml:space="preserve">survey of intrest is accuired </w:t>
       </w:r>
     </w:p>
     <w:sectPr>
@@ -242,7 +1119,6 @@
     </w:rPrDefault>
     <w:pPrDefault>
       <w:pPr>
-        <w:widowControl/>
         <w:suppressAutoHyphens w:val="true"/>
       </w:pPr>
     </w:pPrDefault>
@@ -252,10 +1128,11 @@
     <w:qFormat/>
     <w:pPr>
       <w:widowControl/>
-      <w:kinsoku w:val="true"/>
-      <w:overflowPunct w:val="true"/>
-      <w:autoSpaceDE w:val="true"/>
+      <w:suppressAutoHyphens w:val="true"/>
+      <w:overflowPunct w:val="false"/>
       <w:bidi w:val="0"/>
+      <w:spacing w:before="0" w:after="0"/>
+      <w:jc w:val="start"/>
     </w:pPr>
     <w:rPr>
       <w:rFonts w:ascii="Liberation Serif" w:hAnsi="Liberation Serif" w:eastAsia="Noto Serif CJK SC" w:cs="Noto Sans Devanagari"/>

</xml_diff>

<commit_message>
log and lin scale select added
</commit_message>
<xml_diff>
--- a/userGuide.docx
+++ b/userGuide.docx
@@ -901,7 +901,7 @@
       </w:r>
       <w:r>
         <w:rPr/>
-        <w:t xml:space="preserve">as difference between the ambient field, estimated as slow running mean, and the current field, estimated as fast running mean. The window size of both means are preset upon preliminary work but might be ajusted by the user. </w:t>
+        <w:t xml:space="preserve">as difference between the ambient field, estimated as slow running mean, and the current field, estimated as fast running mean. The window size of both means are preset upon preliminary work but might be adjusted by the user. </w:t>
       </w:r>
     </w:p>
     <w:p>
@@ -1211,7 +1211,161 @@
       </w:pPr>
       <w:r>
         <w:rPr/>
-        <w:t xml:space="preserve">The second tool </w:t>
+      </w:r>
+    </w:p>
+    <w:p>
+      <w:pPr>
+        <w:pStyle w:val="Normal"/>
+        <w:bidi w:val="0"/>
+        <w:jc w:val="start"/>
+        <w:rPr>
+          <w:sz w:val="24"/>
+          <w:szCs w:val="24"/>
+        </w:rPr>
+      </w:pPr>
+      <w:r>
+        <w:rPr/>
+      </w:r>
+    </w:p>
+    <w:p>
+      <w:pPr>
+        <w:pStyle w:val="Normal"/>
+        <w:bidi w:val="0"/>
+        <w:jc w:val="start"/>
+        <w:rPr>
+          <w:sz w:val="24"/>
+          <w:szCs w:val="24"/>
+        </w:rPr>
+      </w:pPr>
+      <w:r>
+        <w:rPr/>
+      </w:r>
+    </w:p>
+    <w:p>
+      <w:pPr>
+        <w:pStyle w:val="Normal"/>
+        <w:bidi w:val="0"/>
+        <w:jc w:val="start"/>
+        <w:rPr>
+          <w:sz w:val="24"/>
+          <w:szCs w:val="24"/>
+        </w:rPr>
+      </w:pPr>
+      <w:r>
+        <w:rPr/>
+      </w:r>
+    </w:p>
+    <w:p>
+      <w:pPr>
+        <w:pStyle w:val="Normal"/>
+        <w:bidi w:val="0"/>
+        <w:jc w:val="start"/>
+        <w:rPr>
+          <w:sz w:val="24"/>
+          <w:szCs w:val="24"/>
+        </w:rPr>
+      </w:pPr>
+      <w:r>
+        <w:rPr/>
+      </w:r>
+    </w:p>
+    <w:p>
+      <w:pPr>
+        <w:pStyle w:val="Normal"/>
+        <w:bidi w:val="0"/>
+        <w:jc w:val="start"/>
+        <w:rPr>
+          <w:sz w:val="24"/>
+          <w:szCs w:val="24"/>
+        </w:rPr>
+      </w:pPr>
+      <w:r>
+        <w:rPr/>
+      </w:r>
+    </w:p>
+    <w:p>
+      <w:pPr>
+        <w:pStyle w:val="Normal"/>
+        <w:bidi w:val="0"/>
+        <w:jc w:val="start"/>
+        <w:rPr>
+          <w:sz w:val="24"/>
+          <w:szCs w:val="24"/>
+        </w:rPr>
+      </w:pPr>
+      <w:r>
+        <w:rPr/>
+      </w:r>
+    </w:p>
+    <w:p>
+      <w:pPr>
+        <w:pStyle w:val="Normal"/>
+        <w:bidi w:val="0"/>
+        <w:jc w:val="start"/>
+        <w:rPr>
+          <w:sz w:val="24"/>
+          <w:szCs w:val="24"/>
+        </w:rPr>
+      </w:pPr>
+      <w:r>
+        <w:rPr/>
+      </w:r>
+    </w:p>
+    <w:p>
+      <w:pPr>
+        <w:pStyle w:val="Normal"/>
+        <w:bidi w:val="0"/>
+        <w:jc w:val="start"/>
+        <w:rPr>
+          <w:sz w:val="24"/>
+          <w:szCs w:val="24"/>
+        </w:rPr>
+      </w:pPr>
+      <w:r>
+        <w:rPr/>
+      </w:r>
+    </w:p>
+    <w:p>
+      <w:pPr>
+        <w:pStyle w:val="Normal"/>
+        <w:bidi w:val="0"/>
+        <w:jc w:val="start"/>
+        <w:rPr>
+          <w:sz w:val="24"/>
+          <w:szCs w:val="24"/>
+        </w:rPr>
+      </w:pPr>
+      <w:r>
+        <w:rPr/>
+      </w:r>
+    </w:p>
+    <w:p>
+      <w:pPr>
+        <w:pStyle w:val="Normal"/>
+        <w:bidi w:val="0"/>
+        <w:jc w:val="start"/>
+        <w:rPr>
+          <w:sz w:val="24"/>
+          <w:szCs w:val="24"/>
+        </w:rPr>
+      </w:pPr>
+      <w:r>
+        <w:rPr/>
+      </w:r>
+    </w:p>
+    <w:p>
+      <w:pPr>
+        <w:pStyle w:val="Normal"/>
+        <w:bidi w:val="0"/>
+        <w:jc w:val="start"/>
+        <w:rPr>
+          <w:sz w:val="24"/>
+          <w:szCs w:val="24"/>
+        </w:rPr>
+      </w:pPr>
+      <w:r>
+        <w:rPr/>
+        <w:t xml:space="preserve">The scissor tool </w:t>
       </w:r>
       <w:r>
         <w:rPr/>
@@ -1256,6 +1410,152 @@
       <w:r>
         <w:rPr/>
         <w:t xml:space="preserve"> </w:t>
+      </w:r>
+      <w:r>
+        <w:rPr/>
+        <w:t>allows the selection of an undesired interval in the time-series to be excluded.</w:t>
+      </w:r>
+    </w:p>
+    <w:p>
+      <w:pPr>
+        <w:pStyle w:val="Normal"/>
+        <w:bidi w:val="0"/>
+        <w:jc w:val="start"/>
+        <w:rPr>
+          <w:sz w:val="24"/>
+          <w:szCs w:val="24"/>
+        </w:rPr>
+      </w:pPr>
+      <w:r>
+        <w:rPr/>
+        <w:t xml:space="preserve">The tool is activated by clicking on the corresponding </w:t>
+      </w:r>
+      <w:r>
+        <w:rPr/>
+        <w:t>icon. The boundaries of the red rectangle, defining the interval that is to be excluded, can be adjusted until the selection is confirmed by clicking again the scissor icon. In an final dialog the removal has to be confirmed by the user.</w:t>
+      </w:r>
+    </w:p>
+    <w:p>
+      <w:pPr>
+        <w:pStyle w:val="Normal"/>
+        <w:bidi w:val="0"/>
+        <w:jc w:val="start"/>
+        <w:rPr>
+          <w:sz w:val="24"/>
+          <w:szCs w:val="24"/>
+        </w:rPr>
+      </w:pPr>
+      <w:r>
+        <w:rPr/>
+      </w:r>
+    </w:p>
+    <w:p>
+      <w:pPr>
+        <w:pStyle w:val="Normal"/>
+        <w:bidi w:val="0"/>
+        <w:jc w:val="start"/>
+        <w:rPr>
+          <w:sz w:val="24"/>
+          <w:szCs w:val="24"/>
+        </w:rPr>
+      </w:pPr>
+      <w:r>
+        <w:rPr/>
+        <mc:AlternateContent>
+          <mc:Choice Requires="wps">
+            <w:drawing>
+              <wp:anchor behindDoc="0" distT="0" distB="0" distL="0" distR="0" simplePos="0" locked="0" layoutInCell="1" allowOverlap="1" relativeHeight="15">
+                <wp:simplePos x="0" y="0"/>
+                <wp:positionH relativeFrom="column">
+                  <wp:posOffset>912495</wp:posOffset>
+                </wp:positionH>
+                <wp:positionV relativeFrom="paragraph">
+                  <wp:posOffset>258445</wp:posOffset>
+                </wp:positionV>
+                <wp:extent cx="146685" cy="121285"/>
+                <wp:effectExtent l="10160" t="10160" r="8890" b="8890"/>
+                <wp:wrapNone/>
+                <wp:docPr id="13" name="Shape 5"/>
+                <a:graphic xmlns:a="http://schemas.openxmlformats.org/drawingml/2006/main">
+                  <a:graphicData uri="http://schemas.microsoft.com/office/word/2010/wordprocessingShape">
+                    <wps:wsp>
+                      <wps:cNvSpPr/>
+                      <wps:spPr>
+                        <a:xfrm>
+                          <a:off x="0" y="0"/>
+                          <a:ext cx="146520" cy="121320"/>
+                        </a:xfrm>
+                        <a:prstGeom prst="rect">
+                          <a:avLst/>
+                        </a:prstGeom>
+                        <a:noFill/>
+                        <a:ln w="18360">
+                          <a:solidFill>
+                            <a:srgbClr val="ff0000"/>
+                          </a:solidFill>
+                          <a:round/>
+                        </a:ln>
+                      </wps:spPr>
+                      <wps:style>
+                        <a:lnRef idx="0"/>
+                        <a:fillRef idx="0"/>
+                        <a:effectRef idx="0"/>
+                        <a:fontRef idx="minor"/>
+                      </wps:style>
+                      <wps:bodyPr/>
+                    </wps:wsp>
+                  </a:graphicData>
+                </a:graphic>
+              </wp:anchor>
+            </w:drawing>
+          </mc:Choice>
+          <mc:Fallback>
+            <w:pict>
+              <v:rect id="shape_0" ID="Shape 5" fillcolor="white" stroked="t" o:allowincell="f" style="position:absolute;margin-left:71.85pt;margin-top:20.35pt;width:11.5pt;height:9.5pt;mso-wrap-style:none;v-text-anchor:middle">
+                <v:fill o:detectmouseclick="t" type="solid" color2="black" opacity="0"/>
+                <v:stroke color="red" weight="18360" joinstyle="round" endcap="flat"/>
+                <w10:wrap type="none"/>
+              </v:rect>
+            </w:pict>
+          </mc:Fallback>
+        </mc:AlternateContent>
+        <w:drawing>
+          <wp:inline distT="0" distB="0" distL="0" distR="0">
+            <wp:extent cx="6120130" cy="3442335"/>
+            <wp:effectExtent l="0" t="0" r="0" b="0"/>
+            <wp:docPr id="14" name="Image9" descr="" title=""/>
+            <wp:cNvGraphicFramePr>
+              <a:graphicFrameLocks xmlns:a="http://schemas.openxmlformats.org/drawingml/2006/main" noChangeAspect="1"/>
+            </wp:cNvGraphicFramePr>
+            <a:graphic xmlns:a="http://schemas.openxmlformats.org/drawingml/2006/main">
+              <a:graphicData uri="http://schemas.openxmlformats.org/drawingml/2006/picture">
+                <pic:pic xmlns:pic="http://schemas.openxmlformats.org/drawingml/2006/picture">
+                  <pic:nvPicPr>
+                    <pic:cNvPr id="14" name="Image9" descr="" title=""/>
+                    <pic:cNvPicPr>
+                      <a:picLocks noChangeAspect="1" noChangeArrowheads="1"/>
+                    </pic:cNvPicPr>
+                  </pic:nvPicPr>
+                  <pic:blipFill>
+                    <a:blip r:embed="rId10"/>
+                    <a:stretch>
+                      <a:fillRect/>
+                    </a:stretch>
+                  </pic:blipFill>
+                  <pic:spPr bwMode="auto">
+                    <a:xfrm>
+                      <a:off x="0" y="0"/>
+                      <a:ext cx="6120130" cy="3442335"/>
+                    </a:xfrm>
+                    <a:prstGeom prst="rect">
+                      <a:avLst/>
+                    </a:prstGeom>
+                  </pic:spPr>
+                </pic:pic>
+              </a:graphicData>
+            </a:graphic>
+          </wp:inline>
+        </w:drawing>
       </w:r>
     </w:p>
     <w:sectPr>

</xml_diff>

<commit_message>
updated user doc and compile readme
</commit_message>
<xml_diff>
--- a/userGuide.docx
+++ b/userGuide.docx
@@ -137,24 +137,24 @@
         </w:rPr>
       </w:pPr>
       <w:r>
-        <w:rPr/>
-      </w:r>
-    </w:p>
-    <w:p>
-      <w:pPr>
-        <w:pStyle w:val="Normal"/>
-        <w:bidi w:val="0"/>
-        <w:jc w:val="start"/>
-        <w:rPr>
-          <w:sz w:val="24"/>
-          <w:szCs w:val="24"/>
-        </w:rPr>
-      </w:pPr>
-      <w:r>
-        <w:rPr>
-          <w:sz w:val="24"/>
-          <w:szCs w:val="24"/>
-        </w:rPr>
+        <w:rPr>
+          <w:sz w:val="24"/>
+          <w:szCs w:val="24"/>
+        </w:rPr>
+      </w:r>
+    </w:p>
+    <w:p>
+      <w:pPr>
+        <w:pStyle w:val="Normal"/>
+        <w:bidi w:val="0"/>
+        <w:jc w:val="start"/>
+        <w:rPr>
+          <w:sz w:val="24"/>
+          <w:szCs w:val="24"/>
+        </w:rPr>
+      </w:pPr>
+      <w:r>
+        <w:rPr/>
         <w:drawing>
           <wp:inline distT="0" distB="0" distL="0" distR="0">
             <wp:extent cx="6120130" cy="3442335"/>
@@ -205,46 +205,45 @@
         </w:rPr>
       </w:pPr>
       <w:r>
-        <w:rPr/>
-      </w:r>
-    </w:p>
-    <w:p>
-      <w:pPr>
-        <w:pStyle w:val="Normal"/>
-        <w:bidi w:val="0"/>
-        <w:jc w:val="start"/>
-        <w:rPr>
-          <w:sz w:val="24"/>
-          <w:szCs w:val="24"/>
-        </w:rPr>
-      </w:pPr>
-      <w:r>
-        <w:rPr/>
-      </w:r>
-    </w:p>
-    <w:p>
-      <w:pPr>
-        <w:pStyle w:val="Normal"/>
-        <w:bidi w:val="0"/>
-        <w:jc w:val="start"/>
-        <w:rPr>
-          <w:sz w:val="24"/>
-          <w:szCs w:val="24"/>
-        </w:rPr>
-      </w:pPr>
-      <w:r>
-        <w:rPr>
-          <w:sz w:val="24"/>
-          <w:szCs w:val="24"/>
-        </w:rPr>
-        <w:t xml:space="preserve">If the survey of interest is acquired </w:t>
-      </w:r>
-      <w:r>
-        <w:rPr>
-          <w:sz w:val="24"/>
-          <w:szCs w:val="24"/>
-        </w:rPr>
-        <w:t>using the Sealink acquisition software, it will be present as a folder containing several files within some of them are ending with .xyz.</w:t>
+        <w:rPr>
+          <w:sz w:val="24"/>
+          <w:szCs w:val="24"/>
+        </w:rPr>
+      </w:r>
+    </w:p>
+    <w:p>
+      <w:pPr>
+        <w:pStyle w:val="Normal"/>
+        <w:bidi w:val="0"/>
+        <w:jc w:val="start"/>
+        <w:rPr>
+          <w:sz w:val="24"/>
+          <w:szCs w:val="24"/>
+        </w:rPr>
+      </w:pPr>
+      <w:r>
+        <w:rPr>
+          <w:sz w:val="24"/>
+          <w:szCs w:val="24"/>
+        </w:rPr>
+      </w:r>
+    </w:p>
+    <w:p>
+      <w:pPr>
+        <w:pStyle w:val="Normal"/>
+        <w:bidi w:val="0"/>
+        <w:jc w:val="start"/>
+        <w:rPr>
+          <w:sz w:val="24"/>
+          <w:szCs w:val="24"/>
+        </w:rPr>
+      </w:pPr>
+      <w:r>
+        <w:rPr>
+          <w:sz w:val="24"/>
+          <w:szCs w:val="24"/>
+        </w:rPr>
+        <w:t>If the survey of interest is acquired using the Sealink acquisition software, it will be present as a folder containing several files within some of them are ending with .xyz.</w:t>
       </w:r>
     </w:p>
     <w:p>
@@ -280,35 +279,24 @@
           <w:sz w:val="24"/>
           <w:szCs w:val="24"/>
         </w:rPr>
-        <w:t xml:space="preserve">If the survey has been acquired using the Bob acquisition software, it will be present as a large csv file. </w:t>
-      </w:r>
-      <w:r>
-        <w:rPr>
-          <w:sz w:val="24"/>
-          <w:szCs w:val="24"/>
-        </w:rPr>
-        <w:t xml:space="preserve">This file has to be selected by </w:t>
-      </w:r>
-      <w:r>
-        <w:rPr>
-          <w:sz w:val="24"/>
-          <w:szCs w:val="24"/>
-        </w:rPr>
-        <w:t>the opened file-dialog that spawns upon selecting the corresponding option in the dropdown menu.</w:t>
-      </w:r>
-    </w:p>
-    <w:p>
-      <w:pPr>
-        <w:pStyle w:val="Normal"/>
-        <w:bidi w:val="0"/>
-        <w:jc w:val="start"/>
-        <w:rPr>
-          <w:sz w:val="24"/>
-          <w:szCs w:val="24"/>
-        </w:rPr>
-      </w:pPr>
-      <w:r>
-        <w:rPr/>
+        <w:t>If the survey has been acquired using the Bob acquisition software, it will be present as a large csv file. This file has to be selected by the opened file-dialog that spawns upon selecting the corresponding option in the dropdown menu.</w:t>
+      </w:r>
+    </w:p>
+    <w:p>
+      <w:pPr>
+        <w:pStyle w:val="Normal"/>
+        <w:bidi w:val="0"/>
+        <w:jc w:val="start"/>
+        <w:rPr>
+          <w:sz w:val="24"/>
+          <w:szCs w:val="24"/>
+        </w:rPr>
+      </w:pPr>
+      <w:r>
+        <w:rPr>
+          <w:sz w:val="24"/>
+          <w:szCs w:val="24"/>
+        </w:rPr>
       </w:r>
     </w:p>
     <w:p>
@@ -358,28 +346,28 @@
         </w:rPr>
       </w:pPr>
       <w:r>
-        <w:rPr/>
-      </w:r>
-    </w:p>
-    <w:p>
-      <w:pPr>
-        <w:pStyle w:val="Normal"/>
-        <w:bidi w:val="0"/>
-        <w:jc w:val="start"/>
-        <w:rPr>
-          <w:sz w:val="24"/>
-          <w:szCs w:val="24"/>
-        </w:rPr>
-      </w:pPr>
-      <w:r>
-        <w:rPr>
-          <w:sz w:val="24"/>
-          <w:szCs w:val="24"/>
-        </w:rPr>
+        <w:rPr>
+          <w:sz w:val="24"/>
+          <w:szCs w:val="24"/>
+        </w:rPr>
+      </w:r>
+    </w:p>
+    <w:p>
+      <w:pPr>
+        <w:pStyle w:val="Normal"/>
+        <w:bidi w:val="0"/>
+        <w:jc w:val="start"/>
+        <w:rPr>
+          <w:sz w:val="24"/>
+          <w:szCs w:val="24"/>
+        </w:rPr>
+      </w:pPr>
+      <w:r>
+        <w:rPr/>
         <mc:AlternateContent>
           <mc:Choice Requires="wps">
             <w:drawing>
-              <wp:anchor behindDoc="0" distT="0" distB="0" distL="0" distR="0" simplePos="0" locked="0" layoutInCell="1" allowOverlap="1" relativeHeight="9">
+              <wp:anchor behindDoc="0" distT="10160" distB="8890" distL="10160" distR="8890" simplePos="0" locked="0" layoutInCell="1" allowOverlap="1" relativeHeight="13">
                 <wp:simplePos x="0" y="0"/>
                 <wp:positionH relativeFrom="column">
                   <wp:posOffset>0</wp:posOffset>
@@ -426,8 +414,8 @@
           </mc:Choice>
           <mc:Fallback>
             <w:pict>
-              <v:rect id="shape_0" ID="Shape 3" fillcolor="white" stroked="t" o:allowincell="f" style="position:absolute;margin-left:0pt;margin-top:16.05pt;width:14.5pt;height:9.5pt;mso-wrap-style:none;v-text-anchor:middle">
-                <v:fill o:detectmouseclick="t" type="solid" color2="black" opacity="0"/>
+              <v:rect id="shape_0" ID="Shape 3" path="m0,0l-2147483645,0l-2147483645,-2147483646l0,-2147483646xe" stroked="t" o:allowincell="f" style="position:absolute;margin-left:0pt;margin-top:16.05pt;width:14.5pt;height:9.5pt;mso-wrap-style:none;v-text-anchor:middle">
+                <v:fill o:detectmouseclick="t" on="false"/>
                 <v:stroke color="red" weight="18360" joinstyle="round" endcap="flat"/>
                 <w10:wrap type="none"/>
               </v:rect>
@@ -484,7 +472,10 @@
         </w:rPr>
       </w:pPr>
       <w:r>
-        <w:rPr/>
+        <w:rPr>
+          <w:sz w:val="24"/>
+          <w:szCs w:val="24"/>
+        </w:rPr>
       </w:r>
     </w:p>
     <w:p>
@@ -513,10 +504,7 @@
         </w:rPr>
       </w:pPr>
       <w:r>
-        <w:rPr>
-          <w:sz w:val="28"/>
-          <w:szCs w:val="28"/>
-        </w:rPr>
+        <w:rPr/>
         <w:drawing>
           <wp:inline distT="0" distB="0" distL="0" distR="0">
             <wp:extent cx="2515870" cy="2199005"/>
@@ -567,190 +555,199 @@
         </w:rPr>
       </w:pPr>
       <w:r>
-        <w:rPr/>
-      </w:r>
-    </w:p>
-    <w:p>
-      <w:pPr>
-        <w:pStyle w:val="Normal"/>
-        <w:bidi w:val="0"/>
-        <w:jc w:val="start"/>
-        <w:rPr>
-          <w:sz w:val="28"/>
-          <w:szCs w:val="28"/>
-        </w:rPr>
-      </w:pPr>
-      <w:r>
-        <w:rPr/>
-      </w:r>
-    </w:p>
-    <w:p>
-      <w:pPr>
-        <w:pStyle w:val="Normal"/>
-        <w:bidi w:val="0"/>
-        <w:jc w:val="start"/>
-        <w:rPr>
-          <w:sz w:val="28"/>
-          <w:szCs w:val="28"/>
-        </w:rPr>
-      </w:pPr>
-      <w:r>
-        <w:rPr/>
-      </w:r>
-    </w:p>
-    <w:p>
-      <w:pPr>
-        <w:pStyle w:val="Normal"/>
-        <w:bidi w:val="0"/>
-        <w:jc w:val="start"/>
-        <w:rPr>
-          <w:sz w:val="28"/>
-          <w:szCs w:val="28"/>
-        </w:rPr>
-      </w:pPr>
-      <w:r>
-        <w:rPr/>
-      </w:r>
-    </w:p>
-    <w:p>
-      <w:pPr>
-        <w:pStyle w:val="Normal"/>
-        <w:bidi w:val="0"/>
-        <w:jc w:val="start"/>
-        <w:rPr>
-          <w:sz w:val="28"/>
-          <w:szCs w:val="28"/>
-        </w:rPr>
-      </w:pPr>
-      <w:r>
-        <w:rPr/>
-      </w:r>
-    </w:p>
-    <w:p>
-      <w:pPr>
-        <w:pStyle w:val="Normal"/>
-        <w:bidi w:val="0"/>
-        <w:jc w:val="start"/>
-        <w:rPr>
-          <w:sz w:val="28"/>
-          <w:szCs w:val="28"/>
-        </w:rPr>
-      </w:pPr>
-      <w:r>
-        <w:rPr/>
-      </w:r>
-    </w:p>
-    <w:p>
-      <w:pPr>
-        <w:pStyle w:val="Normal"/>
-        <w:bidi w:val="0"/>
-        <w:jc w:val="start"/>
-        <w:rPr>
-          <w:sz w:val="28"/>
-          <w:szCs w:val="28"/>
-        </w:rPr>
-      </w:pPr>
-      <w:r>
-        <w:rPr/>
-      </w:r>
-    </w:p>
-    <w:p>
-      <w:pPr>
-        <w:pStyle w:val="Normal"/>
-        <w:bidi w:val="0"/>
-        <w:jc w:val="start"/>
-        <w:rPr>
-          <w:sz w:val="28"/>
-          <w:szCs w:val="28"/>
-        </w:rPr>
-      </w:pPr>
-      <w:r>
-        <w:rPr/>
-      </w:r>
-    </w:p>
-    <w:p>
-      <w:pPr>
-        <w:pStyle w:val="Normal"/>
-        <w:bidi w:val="0"/>
-        <w:jc w:val="start"/>
-        <w:rPr>
-          <w:sz w:val="28"/>
-          <w:szCs w:val="28"/>
-        </w:rPr>
-      </w:pPr>
-      <w:r>
-        <w:rPr>
-          <w:sz w:val="28"/>
-          <w:szCs w:val="28"/>
-        </w:rPr>
-        <w:t>2</w:t>
-      </w:r>
-      <w:r>
-        <w:rPr>
-          <w:sz w:val="28"/>
-          <w:szCs w:val="28"/>
-        </w:rPr>
-        <w:t xml:space="preserve">. </w:t>
-      </w:r>
-      <w:r>
-        <w:rPr>
-          <w:sz w:val="28"/>
-          <w:szCs w:val="28"/>
-        </w:rPr>
-        <w:t>Timeseries processing:</w:t>
-      </w:r>
-    </w:p>
-    <w:p>
-      <w:pPr>
-        <w:pStyle w:val="Normal"/>
-        <w:bidi w:val="0"/>
-        <w:jc w:val="start"/>
-        <w:rPr>
-          <w:sz w:val="28"/>
-          <w:szCs w:val="28"/>
-        </w:rPr>
-      </w:pPr>
-      <w:r>
-        <w:rPr/>
-      </w:r>
-    </w:p>
-    <w:p>
-      <w:pPr>
-        <w:pStyle w:val="Normal"/>
-        <w:bidi w:val="0"/>
-        <w:jc w:val="start"/>
-        <w:rPr>
-          <w:sz w:val="28"/>
-          <w:szCs w:val="28"/>
-        </w:rPr>
-      </w:pPr>
-      <w:r>
-        <w:rPr>
-          <w:sz w:val="28"/>
-          <w:szCs w:val="28"/>
-        </w:rPr>
-        <w:t>Next, it is recommended to inspect the timeseries through the “</w:t>
-      </w:r>
-      <w:r>
-        <w:rPr>
-          <w:sz w:val="28"/>
-          <w:szCs w:val="28"/>
-        </w:rPr>
-        <w:t>timeseries”-window, which is open though the dropdown menu “view”.</w:t>
-      </w:r>
-    </w:p>
-    <w:p>
-      <w:pPr>
-        <w:pStyle w:val="Normal"/>
-        <w:bidi w:val="0"/>
-        <w:jc w:val="start"/>
-        <w:rPr>
-          <w:sz w:val="24"/>
-          <w:szCs w:val="24"/>
-        </w:rPr>
-      </w:pPr>
-      <w:r>
-        <w:rPr/>
+        <w:rPr>
+          <w:sz w:val="28"/>
+          <w:szCs w:val="28"/>
+        </w:rPr>
+      </w:r>
+    </w:p>
+    <w:p>
+      <w:pPr>
+        <w:pStyle w:val="Normal"/>
+        <w:bidi w:val="0"/>
+        <w:jc w:val="start"/>
+        <w:rPr>
+          <w:sz w:val="28"/>
+          <w:szCs w:val="28"/>
+        </w:rPr>
+      </w:pPr>
+      <w:r>
+        <w:rPr>
+          <w:sz w:val="28"/>
+          <w:szCs w:val="28"/>
+        </w:rPr>
+      </w:r>
+    </w:p>
+    <w:p>
+      <w:pPr>
+        <w:pStyle w:val="Normal"/>
+        <w:bidi w:val="0"/>
+        <w:jc w:val="start"/>
+        <w:rPr>
+          <w:sz w:val="28"/>
+          <w:szCs w:val="28"/>
+        </w:rPr>
+      </w:pPr>
+      <w:r>
+        <w:rPr>
+          <w:sz w:val="28"/>
+          <w:szCs w:val="28"/>
+        </w:rPr>
+      </w:r>
+    </w:p>
+    <w:p>
+      <w:pPr>
+        <w:pStyle w:val="Normal"/>
+        <w:bidi w:val="0"/>
+        <w:jc w:val="start"/>
+        <w:rPr>
+          <w:sz w:val="28"/>
+          <w:szCs w:val="28"/>
+        </w:rPr>
+      </w:pPr>
+      <w:r>
+        <w:rPr>
+          <w:sz w:val="28"/>
+          <w:szCs w:val="28"/>
+        </w:rPr>
+      </w:r>
+    </w:p>
+    <w:p>
+      <w:pPr>
+        <w:pStyle w:val="Normal"/>
+        <w:bidi w:val="0"/>
+        <w:jc w:val="start"/>
+        <w:rPr>
+          <w:sz w:val="28"/>
+          <w:szCs w:val="28"/>
+        </w:rPr>
+      </w:pPr>
+      <w:r>
+        <w:rPr>
+          <w:sz w:val="28"/>
+          <w:szCs w:val="28"/>
+        </w:rPr>
+      </w:r>
+    </w:p>
+    <w:p>
+      <w:pPr>
+        <w:pStyle w:val="Normal"/>
+        <w:bidi w:val="0"/>
+        <w:jc w:val="start"/>
+        <w:rPr>
+          <w:sz w:val="28"/>
+          <w:szCs w:val="28"/>
+        </w:rPr>
+      </w:pPr>
+      <w:r>
+        <w:rPr>
+          <w:sz w:val="28"/>
+          <w:szCs w:val="28"/>
+        </w:rPr>
+      </w:r>
+    </w:p>
+    <w:p>
+      <w:pPr>
+        <w:pStyle w:val="Normal"/>
+        <w:bidi w:val="0"/>
+        <w:jc w:val="start"/>
+        <w:rPr>
+          <w:sz w:val="28"/>
+          <w:szCs w:val="28"/>
+        </w:rPr>
+      </w:pPr>
+      <w:r>
+        <w:rPr>
+          <w:sz w:val="28"/>
+          <w:szCs w:val="28"/>
+        </w:rPr>
+      </w:r>
+    </w:p>
+    <w:p>
+      <w:pPr>
+        <w:pStyle w:val="Normal"/>
+        <w:bidi w:val="0"/>
+        <w:jc w:val="start"/>
+        <w:rPr>
+          <w:sz w:val="28"/>
+          <w:szCs w:val="28"/>
+        </w:rPr>
+      </w:pPr>
+      <w:r>
+        <w:rPr>
+          <w:sz w:val="28"/>
+          <w:szCs w:val="28"/>
+        </w:rPr>
+      </w:r>
+    </w:p>
+    <w:p>
+      <w:pPr>
+        <w:pStyle w:val="Normal"/>
+        <w:bidi w:val="0"/>
+        <w:jc w:val="start"/>
+        <w:rPr>
+          <w:sz w:val="28"/>
+          <w:szCs w:val="28"/>
+        </w:rPr>
+      </w:pPr>
+      <w:r>
+        <w:rPr>
+          <w:sz w:val="28"/>
+          <w:szCs w:val="28"/>
+        </w:rPr>
+        <w:t>2. Timeseries processing:</w:t>
+      </w:r>
+    </w:p>
+    <w:p>
+      <w:pPr>
+        <w:pStyle w:val="Normal"/>
+        <w:bidi w:val="0"/>
+        <w:jc w:val="start"/>
+        <w:rPr>
+          <w:sz w:val="28"/>
+          <w:szCs w:val="28"/>
+        </w:rPr>
+      </w:pPr>
+      <w:r>
+        <w:rPr>
+          <w:sz w:val="28"/>
+          <w:szCs w:val="28"/>
+        </w:rPr>
+      </w:r>
+    </w:p>
+    <w:p>
+      <w:pPr>
+        <w:pStyle w:val="Normal"/>
+        <w:bidi w:val="0"/>
+        <w:jc w:val="start"/>
+        <w:rPr>
+          <w:sz w:val="24"/>
+          <w:szCs w:val="24"/>
+        </w:rPr>
+      </w:pPr>
+      <w:r>
+        <w:rPr>
+          <w:sz w:val="24"/>
+          <w:szCs w:val="24"/>
+        </w:rPr>
+        <w:t>Next, it is recommended to inspect the timeseries through the “timeseries”-window, which is open though the dropdown menu “view”.</w:t>
+      </w:r>
+    </w:p>
+    <w:p>
+      <w:pPr>
+        <w:pStyle w:val="Normal"/>
+        <w:bidi w:val="0"/>
+        <w:jc w:val="start"/>
+        <w:rPr>
+          <w:sz w:val="24"/>
+          <w:szCs w:val="24"/>
+        </w:rPr>
+      </w:pPr>
+      <w:r>
+        <w:rPr>
+          <w:sz w:val="24"/>
+          <w:szCs w:val="24"/>
+        </w:rPr>
       </w:r>
     </w:p>
     <w:p>
@@ -784,7 +781,7 @@
                   </pic:nvPicPr>
                   <pic:blipFill>
                     <a:blip r:embed="rId6"/>
-                    <a:srcRect l="0" t="0" r="0" b="83395"/>
+                    <a:srcRect l="0" t="0" r="0" b="83384"/>
                     <a:stretch>
                       <a:fillRect/>
                     </a:stretch>
@@ -816,39 +813,51 @@
         </w:rPr>
       </w:pPr>
       <w:r>
-        <w:rPr/>
-      </w:r>
-    </w:p>
-    <w:p>
-      <w:pPr>
-        <w:pStyle w:val="Normal"/>
-        <w:bidi w:val="0"/>
-        <w:jc w:val="start"/>
-        <w:rPr>
-          <w:sz w:val="24"/>
-          <w:szCs w:val="24"/>
-        </w:rPr>
-      </w:pPr>
-      <w:r>
-        <w:rPr/>
-      </w:r>
-    </w:p>
-    <w:p>
-      <w:pPr>
-        <w:pStyle w:val="Normal"/>
-        <w:bidi w:val="0"/>
-        <w:jc w:val="start"/>
-        <w:rPr>
-          <w:sz w:val="24"/>
-          <w:szCs w:val="24"/>
-        </w:rPr>
-      </w:pPr>
-      <w:r>
-        <w:rPr/>
+        <w:rPr>
+          <w:sz w:val="24"/>
+          <w:szCs w:val="24"/>
+        </w:rPr>
+      </w:r>
+    </w:p>
+    <w:p>
+      <w:pPr>
+        <w:pStyle w:val="Normal"/>
+        <w:bidi w:val="0"/>
+        <w:jc w:val="start"/>
+        <w:rPr>
+          <w:sz w:val="24"/>
+          <w:szCs w:val="24"/>
+        </w:rPr>
+      </w:pPr>
+      <w:r>
+        <w:rPr>
+          <w:sz w:val="24"/>
+          <w:szCs w:val="24"/>
+        </w:rPr>
+      </w:r>
+    </w:p>
+    <w:p>
+      <w:pPr>
+        <w:pStyle w:val="Normal"/>
+        <w:bidi w:val="0"/>
+        <w:jc w:val="start"/>
+        <w:rPr>
+          <w:sz w:val="24"/>
+          <w:szCs w:val="24"/>
+        </w:rPr>
+      </w:pPr>
+      <w:r>
+        <w:rPr>
+          <w:sz w:val="24"/>
+          <w:szCs w:val="24"/>
+        </w:rPr>
         <w:t xml:space="preserve">The “timesseries”- window features two key tools that is displaying the timeseries and manipulating it. The timeseries will be displayed by clicking on </w:t>
       </w:r>
       <w:r>
-        <w:rPr/>
+        <w:rPr>
+          <w:sz w:val="24"/>
+          <w:szCs w:val="24"/>
+        </w:rPr>
         <w:drawing>
           <wp:inline distT="0" distB="0" distL="0" distR="0">
             <wp:extent cx="122555" cy="122555"/>
@@ -888,62 +897,62 @@
         </w:drawing>
       </w:r>
       <w:r>
-        <w:rPr/>
-        <w:t xml:space="preserve">. This is also replicate on the main window and vise versa. Moreover, this operation internally </w:t>
-      </w:r>
-      <w:r>
-        <w:rPr/>
-        <w:t xml:space="preserve">smooth the timeseries and </w:t>
-      </w:r>
-      <w:r>
-        <w:rPr/>
-        <w:t xml:space="preserve">calculate the residuals </w:t>
-      </w:r>
-      <w:r>
-        <w:rPr/>
-        <w:t xml:space="preserve">as difference between the ambient field, estimated as slow running mean, and the current field, estimated as fast running mean. The window size of both means are preset upon preliminary work but might be adjusted by the user. </w:t>
-      </w:r>
-    </w:p>
-    <w:p>
-      <w:pPr>
-        <w:pStyle w:val="Normal"/>
-        <w:bidi w:val="0"/>
-        <w:jc w:val="start"/>
-        <w:rPr>
-          <w:sz w:val="24"/>
-          <w:szCs w:val="24"/>
-        </w:rPr>
-      </w:pPr>
-      <w:r>
-        <w:rPr/>
-      </w:r>
-    </w:p>
-    <w:p>
-      <w:pPr>
-        <w:pStyle w:val="Normal"/>
-        <w:bidi w:val="0"/>
-        <w:jc w:val="start"/>
-        <w:rPr>
-          <w:sz w:val="24"/>
-          <w:szCs w:val="24"/>
-        </w:rPr>
-      </w:pPr>
-      <w:r>
-        <w:rPr/>
-      </w:r>
-    </w:p>
-    <w:p>
-      <w:pPr>
-        <w:pStyle w:val="Normal"/>
-        <w:bidi w:val="0"/>
-        <w:jc w:val="start"/>
-        <w:rPr>
-          <w:sz w:val="24"/>
-          <w:szCs w:val="24"/>
-        </w:rPr>
-      </w:pPr>
-      <w:r>
-        <w:rPr/>
+        <w:rPr>
+          <w:sz w:val="24"/>
+          <w:szCs w:val="24"/>
+        </w:rPr>
+        <w:t xml:space="preserve">. This is also replicate on the main window and vise versa. Moreover, this operation internally smooth the timeseries and calculate the residuals as difference between the ambient field, estimated as slow running mean, and the current field, estimated as fast running mean. The window size of both means are preset upon preliminary work but might be adjusted by the user. </w:t>
+      </w:r>
+    </w:p>
+    <w:p>
+      <w:pPr>
+        <w:pStyle w:val="Normal"/>
+        <w:bidi w:val="0"/>
+        <w:jc w:val="start"/>
+        <w:rPr>
+          <w:sz w:val="24"/>
+          <w:szCs w:val="24"/>
+        </w:rPr>
+      </w:pPr>
+      <w:r>
+        <w:rPr>
+          <w:sz w:val="24"/>
+          <w:szCs w:val="24"/>
+        </w:rPr>
+      </w:r>
+    </w:p>
+    <w:p>
+      <w:pPr>
+        <w:pStyle w:val="Normal"/>
+        <w:bidi w:val="0"/>
+        <w:jc w:val="start"/>
+        <w:rPr>
+          <w:sz w:val="24"/>
+          <w:szCs w:val="24"/>
+        </w:rPr>
+      </w:pPr>
+      <w:r>
+        <w:rPr>
+          <w:sz w:val="24"/>
+          <w:szCs w:val="24"/>
+        </w:rPr>
+      </w:r>
+    </w:p>
+    <w:p>
+      <w:pPr>
+        <w:pStyle w:val="Normal"/>
+        <w:bidi w:val="0"/>
+        <w:jc w:val="start"/>
+        <w:rPr>
+          <w:sz w:val="24"/>
+          <w:szCs w:val="24"/>
+        </w:rPr>
+      </w:pPr>
+      <w:r>
+        <w:rPr>
+          <w:sz w:val="24"/>
+          <w:szCs w:val="24"/>
+        </w:rPr>
       </w:r>
     </w:p>
     <w:p>
@@ -961,7 +970,7 @@
         <mc:AlternateContent>
           <mc:Choice Requires="wps">
             <w:drawing>
-              <wp:anchor behindDoc="0" distT="0" distB="0" distL="0" distR="0" simplePos="0" locked="0" layoutInCell="1" allowOverlap="1" relativeHeight="7">
+              <wp:anchor behindDoc="0" distT="9525" distB="9525" distL="10160" distR="8890" simplePos="0" locked="0" layoutInCell="1" allowOverlap="1" relativeHeight="11">
                 <wp:simplePos x="0" y="0"/>
                 <wp:positionH relativeFrom="column">
                   <wp:posOffset>5346700</wp:posOffset>
@@ -1008,8 +1017,8 @@
           </mc:Choice>
           <mc:Fallback>
             <w:pict>
-              <v:rect id="shape_0" ID="Shape 1" fillcolor="white" stroked="t" o:allowincell="f" style="position:absolute;margin-left:421pt;margin-top:19.95pt;width:60.8pt;height:27.05pt;mso-wrap-style:none;v-text-anchor:middle">
-                <v:fill o:detectmouseclick="t" type="solid" color2="black" opacity="0"/>
+              <v:rect id="shape_0" ID="Shape 1" path="m0,0l-2147483645,0l-2147483645,-2147483646l0,-2147483646xe" stroked="t" o:allowincell="f" style="position:absolute;margin-left:421pt;margin-top:19.95pt;width:60.8pt;height:27.05pt;mso-wrap-style:none;v-text-anchor:middle">
+                <v:fill o:detectmouseclick="t" on="false"/>
                 <v:stroke color="red" weight="18360" joinstyle="round" endcap="flat"/>
                 <w10:wrap type="none"/>
               </v:rect>
@@ -1019,7 +1028,7 @@
         <mc:AlternateContent>
           <mc:Choice Requires="wps">
             <w:drawing>
-              <wp:anchor behindDoc="0" distT="0" distB="0" distL="0" distR="0" simplePos="0" locked="0" layoutInCell="1" allowOverlap="1" relativeHeight="8">
+              <wp:anchor behindDoc="0" distT="10160" distB="8890" distL="9525" distR="9525" simplePos="0" locked="0" layoutInCell="1" allowOverlap="1" relativeHeight="12">
                 <wp:simplePos x="0" y="0"/>
                 <wp:positionH relativeFrom="column">
                   <wp:posOffset>133985</wp:posOffset>
@@ -1066,8 +1075,8 @@
           </mc:Choice>
           <mc:Fallback>
             <w:pict>
-              <v:rect id="shape_0" ID="Shape 2" fillcolor="white" stroked="t" o:allowincell="f" style="position:absolute;margin-left:10.55pt;margin-top:8.7pt;width:11.65pt;height:9.5pt;mso-wrap-style:none;v-text-anchor:middle">
-                <v:fill o:detectmouseclick="t" type="solid" color2="black" opacity="0"/>
+              <v:rect id="shape_0" ID="Shape 2" path="m0,0l-2147483645,0l-2147483645,-2147483646l0,-2147483646xe" stroked="t" o:allowincell="f" style="position:absolute;margin-left:10.55pt;margin-top:8.7pt;width:11.65pt;height:9.5pt;mso-wrap-style:none;v-text-anchor:middle">
+                <v:fill o:detectmouseclick="t" on="false"/>
                 <v:stroke color="red" weight="18360" joinstyle="round" endcap="flat"/>
                 <w10:wrap type="none"/>
               </v:rect>
@@ -1077,7 +1086,7 @@
         <mc:AlternateContent>
           <mc:Choice Requires="wps">
             <w:drawing>
-              <wp:anchor behindDoc="0" distT="0" distB="0" distL="0" distR="0" simplePos="0" locked="0" layoutInCell="1" allowOverlap="1" relativeHeight="11">
+              <wp:anchor behindDoc="0" distT="10160" distB="8890" distL="10160" distR="8890" simplePos="0" locked="0" layoutInCell="1" allowOverlap="1" relativeHeight="14">
                 <wp:simplePos x="0" y="0"/>
                 <wp:positionH relativeFrom="column">
                   <wp:posOffset>902335</wp:posOffset>
@@ -1124,8 +1133,8 @@
           </mc:Choice>
           <mc:Fallback>
             <w:pict>
-              <v:rect id="shape_0" ID="Shape 4" fillcolor="white" stroked="t" o:allowincell="f" style="position:absolute;margin-left:71.05pt;margin-top:21.2pt;width:11.5pt;height:9.5pt;mso-wrap-style:none;v-text-anchor:middle">
-                <v:fill o:detectmouseclick="t" type="solid" color2="black" opacity="0"/>
+              <v:rect id="shape_0" ID="Shape 4" path="m0,0l-2147483645,0l-2147483645,-2147483646l0,-2147483646xe" stroked="t" o:allowincell="f" style="position:absolute;margin-left:71.05pt;margin-top:21.2pt;width:11.5pt;height:9.5pt;mso-wrap-style:none;v-text-anchor:middle">
+                <v:fill o:detectmouseclick="t" on="false"/>
                 <v:stroke color="red" weight="18360" joinstyle="round" endcap="flat"/>
                 <w10:wrap type="none"/>
               </v:rect>
@@ -1134,7 +1143,7 @@
         </mc:AlternateContent>
         <w:drawing>
           <wp:inline distT="0" distB="0" distL="0" distR="0">
-            <wp:extent cx="6120130" cy="3442335"/>
+            <wp:extent cx="6120130" cy="752475"/>
             <wp:effectExtent l="0" t="0" r="0" b="0"/>
             <wp:docPr id="11" name="Image5" descr="" title=""/>
             <wp:cNvGraphicFramePr>
@@ -1151,6 +1160,7 @@
                   </pic:nvPicPr>
                   <pic:blipFill>
                     <a:blip r:embed="rId8"/>
+                    <a:srcRect l="0" t="0" r="0" b="78135"/>
                     <a:stretch>
                       <a:fillRect/>
                     </a:stretch>
@@ -1158,7 +1168,7 @@
                   <pic:spPr bwMode="auto">
                     <a:xfrm>
                       <a:off x="0" y="0"/>
-                      <a:ext cx="6120130" cy="3442335"/>
+                      <a:ext cx="6120130" cy="752475"/>
                     </a:xfrm>
                     <a:prstGeom prst="rect">
                       <a:avLst/>
@@ -1182,193 +1192,51 @@
         </w:rPr>
       </w:pPr>
       <w:r>
-        <w:rPr/>
-      </w:r>
-    </w:p>
-    <w:p>
-      <w:pPr>
-        <w:pStyle w:val="Normal"/>
-        <w:bidi w:val="0"/>
-        <w:jc w:val="start"/>
-        <w:rPr>
-          <w:sz w:val="24"/>
-          <w:szCs w:val="24"/>
-        </w:rPr>
-      </w:pPr>
-      <w:r>
-        <w:rPr/>
-      </w:r>
-    </w:p>
-    <w:p>
-      <w:pPr>
-        <w:pStyle w:val="Normal"/>
-        <w:bidi w:val="0"/>
-        <w:jc w:val="start"/>
-        <w:rPr>
-          <w:sz w:val="24"/>
-          <w:szCs w:val="24"/>
-        </w:rPr>
-      </w:pPr>
-      <w:r>
-        <w:rPr/>
-      </w:r>
-    </w:p>
-    <w:p>
-      <w:pPr>
-        <w:pStyle w:val="Normal"/>
-        <w:bidi w:val="0"/>
-        <w:jc w:val="start"/>
-        <w:rPr>
-          <w:sz w:val="24"/>
-          <w:szCs w:val="24"/>
-        </w:rPr>
-      </w:pPr>
-      <w:r>
-        <w:rPr/>
-      </w:r>
-    </w:p>
-    <w:p>
-      <w:pPr>
-        <w:pStyle w:val="Normal"/>
-        <w:bidi w:val="0"/>
-        <w:jc w:val="start"/>
-        <w:rPr>
-          <w:sz w:val="24"/>
-          <w:szCs w:val="24"/>
-        </w:rPr>
-      </w:pPr>
-      <w:r>
-        <w:rPr/>
-      </w:r>
-    </w:p>
-    <w:p>
-      <w:pPr>
-        <w:pStyle w:val="Normal"/>
-        <w:bidi w:val="0"/>
-        <w:jc w:val="start"/>
-        <w:rPr>
-          <w:sz w:val="24"/>
-          <w:szCs w:val="24"/>
-        </w:rPr>
-      </w:pPr>
-      <w:r>
-        <w:rPr/>
-      </w:r>
-    </w:p>
-    <w:p>
-      <w:pPr>
-        <w:pStyle w:val="Normal"/>
-        <w:bidi w:val="0"/>
-        <w:jc w:val="start"/>
-        <w:rPr>
-          <w:sz w:val="24"/>
-          <w:szCs w:val="24"/>
-        </w:rPr>
-      </w:pPr>
-      <w:r>
-        <w:rPr/>
-      </w:r>
-    </w:p>
-    <w:p>
-      <w:pPr>
-        <w:pStyle w:val="Normal"/>
-        <w:bidi w:val="0"/>
-        <w:jc w:val="start"/>
-        <w:rPr>
-          <w:sz w:val="24"/>
-          <w:szCs w:val="24"/>
-        </w:rPr>
-      </w:pPr>
-      <w:r>
-        <w:rPr/>
-      </w:r>
-    </w:p>
-    <w:p>
-      <w:pPr>
-        <w:pStyle w:val="Normal"/>
-        <w:bidi w:val="0"/>
-        <w:jc w:val="start"/>
-        <w:rPr>
-          <w:sz w:val="24"/>
-          <w:szCs w:val="24"/>
-        </w:rPr>
-      </w:pPr>
-      <w:r>
-        <w:rPr/>
-      </w:r>
-    </w:p>
-    <w:p>
-      <w:pPr>
-        <w:pStyle w:val="Normal"/>
-        <w:bidi w:val="0"/>
-        <w:jc w:val="start"/>
-        <w:rPr>
-          <w:sz w:val="24"/>
-          <w:szCs w:val="24"/>
-        </w:rPr>
-      </w:pPr>
-      <w:r>
-        <w:rPr/>
-      </w:r>
-    </w:p>
-    <w:p>
-      <w:pPr>
-        <w:pStyle w:val="Normal"/>
-        <w:bidi w:val="0"/>
-        <w:jc w:val="start"/>
-        <w:rPr>
-          <w:sz w:val="24"/>
-          <w:szCs w:val="24"/>
-        </w:rPr>
-      </w:pPr>
-      <w:r>
-        <w:rPr/>
-      </w:r>
-    </w:p>
-    <w:p>
-      <w:pPr>
-        <w:pStyle w:val="Normal"/>
-        <w:bidi w:val="0"/>
-        <w:jc w:val="start"/>
-        <w:rPr>
-          <w:sz w:val="24"/>
-          <w:szCs w:val="24"/>
-        </w:rPr>
-      </w:pPr>
-      <w:r>
-        <w:rPr/>
-      </w:r>
-    </w:p>
-    <w:p>
-      <w:pPr>
-        <w:pStyle w:val="Normal"/>
-        <w:bidi w:val="0"/>
-        <w:jc w:val="start"/>
-        <w:rPr>
-          <w:sz w:val="24"/>
-          <w:szCs w:val="24"/>
-        </w:rPr>
-      </w:pPr>
-      <w:r>
-        <w:rPr/>
-      </w:r>
-    </w:p>
-    <w:p>
-      <w:pPr>
-        <w:pStyle w:val="Normal"/>
-        <w:bidi w:val="0"/>
-        <w:jc w:val="start"/>
-        <w:rPr>
-          <w:sz w:val="24"/>
-          <w:szCs w:val="24"/>
-        </w:rPr>
-      </w:pPr>
-      <w:r>
-        <w:rPr/>
+        <w:rPr>
+          <w:sz w:val="24"/>
+          <w:szCs w:val="24"/>
+        </w:rPr>
+      </w:r>
+    </w:p>
+    <w:p>
+      <w:pPr>
+        <w:pStyle w:val="Normal"/>
+        <w:bidi w:val="0"/>
+        <w:jc w:val="start"/>
+        <w:rPr>
+          <w:sz w:val="24"/>
+          <w:szCs w:val="24"/>
+        </w:rPr>
+      </w:pPr>
+      <w:r>
+        <w:rPr>
+          <w:sz w:val="24"/>
+          <w:szCs w:val="24"/>
+        </w:rPr>
+      </w:r>
+    </w:p>
+    <w:p>
+      <w:pPr>
+        <w:pStyle w:val="Normal"/>
+        <w:bidi w:val="0"/>
+        <w:jc w:val="start"/>
+        <w:rPr>
+          <w:sz w:val="24"/>
+          <w:szCs w:val="24"/>
+        </w:rPr>
+      </w:pPr>
+      <w:r>
+        <w:rPr>
+          <w:sz w:val="24"/>
+          <w:szCs w:val="24"/>
+        </w:rPr>
         <w:t xml:space="preserve">The scissor tool </w:t>
       </w:r>
       <w:r>
-        <w:rPr/>
+        <w:rPr>
+          <w:sz w:val="24"/>
+          <w:szCs w:val="24"/>
+        </w:rPr>
         <w:drawing>
           <wp:inline distT="0" distB="0" distL="0" distR="0">
             <wp:extent cx="164465" cy="164465"/>
@@ -1408,45 +1276,46 @@
         </w:drawing>
       </w:r>
       <w:r>
-        <w:rPr/>
-        <w:t xml:space="preserve"> </w:t>
-      </w:r>
-      <w:r>
-        <w:rPr/>
-        <w:t>allows the selection of an undesired interval in the time-series to be excluded.</w:t>
-      </w:r>
-    </w:p>
-    <w:p>
-      <w:pPr>
-        <w:pStyle w:val="Normal"/>
-        <w:bidi w:val="0"/>
-        <w:jc w:val="start"/>
-        <w:rPr>
-          <w:sz w:val="24"/>
-          <w:szCs w:val="24"/>
-        </w:rPr>
-      </w:pPr>
-      <w:r>
-        <w:rPr/>
-        <w:t xml:space="preserve">The tool is activated by clicking on the corresponding </w:t>
-      </w:r>
-      <w:r>
-        <w:rPr/>
-        <w:t>icon. The boundaries of the red rectangle, defining the interval that is to be excluded, can be adjusted until the selection is confirmed by clicking again the scissor icon. In an final dialog the removal has to be confirmed by the user.</w:t>
-      </w:r>
-    </w:p>
-    <w:p>
-      <w:pPr>
-        <w:pStyle w:val="Normal"/>
-        <w:bidi w:val="0"/>
-        <w:jc w:val="start"/>
-        <w:rPr>
-          <w:sz w:val="24"/>
-          <w:szCs w:val="24"/>
-        </w:rPr>
-      </w:pPr>
-      <w:r>
-        <w:rPr/>
+        <w:rPr>
+          <w:sz w:val="24"/>
+          <w:szCs w:val="24"/>
+        </w:rPr>
+        <w:t xml:space="preserve"> allows the selection of an undesired interval in the time-series to be excluded.</w:t>
+      </w:r>
+    </w:p>
+    <w:p>
+      <w:pPr>
+        <w:pStyle w:val="Normal"/>
+        <w:bidi w:val="0"/>
+        <w:jc w:val="start"/>
+        <w:rPr>
+          <w:sz w:val="24"/>
+          <w:szCs w:val="24"/>
+        </w:rPr>
+      </w:pPr>
+      <w:r>
+        <w:rPr>
+          <w:sz w:val="24"/>
+          <w:szCs w:val="24"/>
+        </w:rPr>
+        <w:t>The tool is activated by clicking on the corresponding icon. The boundaries of the red rectangle, defining the interval that is to be excluded, can be adjusted until the selection is confirmed by clicking again the scissor icon. In an final dialog the removal has to be confirmed by the user.</w:t>
+      </w:r>
+    </w:p>
+    <w:p>
+      <w:pPr>
+        <w:pStyle w:val="Normal"/>
+        <w:bidi w:val="0"/>
+        <w:jc w:val="start"/>
+        <w:rPr>
+          <w:sz w:val="24"/>
+          <w:szCs w:val="24"/>
+        </w:rPr>
+      </w:pPr>
+      <w:r>
+        <w:rPr>
+          <w:sz w:val="24"/>
+          <w:szCs w:val="24"/>
+        </w:rPr>
       </w:r>
     </w:p>
     <w:p>
@@ -1464,7 +1333,7 @@
         <mc:AlternateContent>
           <mc:Choice Requires="wps">
             <w:drawing>
-              <wp:anchor behindDoc="0" distT="0" distB="0" distL="0" distR="0" simplePos="0" locked="0" layoutInCell="1" allowOverlap="1" relativeHeight="15">
+              <wp:anchor behindDoc="0" distT="10160" distB="8890" distL="10160" distR="8890" simplePos="0" locked="0" layoutInCell="1" allowOverlap="1" relativeHeight="15">
                 <wp:simplePos x="0" y="0"/>
                 <wp:positionH relativeFrom="column">
                   <wp:posOffset>912495</wp:posOffset>
@@ -1511,8 +1380,8 @@
           </mc:Choice>
           <mc:Fallback>
             <w:pict>
-              <v:rect id="shape_0" ID="Shape 5" fillcolor="white" stroked="t" o:allowincell="f" style="position:absolute;margin-left:71.85pt;margin-top:20.35pt;width:11.5pt;height:9.5pt;mso-wrap-style:none;v-text-anchor:middle">
-                <v:fill o:detectmouseclick="t" type="solid" color2="black" opacity="0"/>
+              <v:rect id="shape_0" ID="Shape 5" path="m0,0l-2147483645,0l-2147483645,-2147483646l0,-2147483646xe" stroked="t" o:allowincell="f" style="position:absolute;margin-left:71.85pt;margin-top:20.35pt;width:11.5pt;height:9.5pt;mso-wrap-style:none;v-text-anchor:middle">
+                <v:fill o:detectmouseclick="t" on="false"/>
                 <v:stroke color="red" weight="18360" joinstyle="round" endcap="flat"/>
                 <w10:wrap type="none"/>
               </v:rect>
@@ -1558,6 +1427,527 @@
         </w:drawing>
       </w:r>
     </w:p>
+    <w:p>
+      <w:pPr>
+        <w:pStyle w:val="Normal"/>
+        <w:bidi w:val="0"/>
+        <w:jc w:val="start"/>
+        <w:rPr>
+          <w:sz w:val="28"/>
+          <w:szCs w:val="28"/>
+        </w:rPr>
+      </w:pPr>
+      <w:r>
+        <w:rPr>
+          <w:sz w:val="28"/>
+          <w:szCs w:val="28"/>
+        </w:rPr>
+        <w:t>3</w:t>
+      </w:r>
+      <w:r>
+        <w:rPr>
+          <w:sz w:val="28"/>
+          <w:szCs w:val="28"/>
+        </w:rPr>
+        <w:t xml:space="preserve">. </w:t>
+      </w:r>
+      <w:r>
+        <w:rPr>
+          <w:sz w:val="28"/>
+          <w:szCs w:val="28"/>
+        </w:rPr>
+        <w:t>Grid processing</w:t>
+      </w:r>
+      <w:r>
+        <w:rPr>
+          <w:sz w:val="28"/>
+          <w:szCs w:val="28"/>
+        </w:rPr>
+        <w:t xml:space="preserve"> processing:</w:t>
+      </w:r>
+    </w:p>
+    <w:p>
+      <w:pPr>
+        <w:pStyle w:val="Normal"/>
+        <w:bidi w:val="0"/>
+        <w:jc w:val="start"/>
+        <w:rPr>
+          <w:sz w:val="24"/>
+          <w:szCs w:val="24"/>
+        </w:rPr>
+      </w:pPr>
+      <w:r>
+        <w:rPr/>
+      </w:r>
+    </w:p>
+    <w:p>
+      <w:pPr>
+        <w:pStyle w:val="Normal"/>
+        <w:bidi w:val="0"/>
+        <w:jc w:val="start"/>
+        <w:rPr>
+          <w:sz w:val="24"/>
+          <w:szCs w:val="24"/>
+        </w:rPr>
+      </w:pPr>
+      <w:r>
+        <w:rPr/>
+        <w:t>The accumulated and cleaned timeseries of multiple surveys might look like below.</w:t>
+      </w:r>
+      <w:r>
+        <w:rPr>
+          <w:sz w:val="24"/>
+          <w:szCs w:val="24"/>
+        </w:rPr>
+        <w:t xml:space="preserve"> By clickling on </w:t>
+      </w:r>
+    </w:p>
+    <w:p>
+      <w:pPr>
+        <w:pStyle w:val="Normal"/>
+        <w:bidi w:val="0"/>
+        <w:jc w:val="start"/>
+        <w:rPr>
+          <w:sz w:val="24"/>
+          <w:szCs w:val="24"/>
+        </w:rPr>
+      </w:pPr>
+      <w:r>
+        <w:rPr/>
+      </w:r>
+    </w:p>
+    <w:p>
+      <w:pPr>
+        <w:pStyle w:val="Normal"/>
+        <w:bidi w:val="0"/>
+        <w:jc w:val="start"/>
+        <w:rPr>
+          <w:sz w:val="24"/>
+          <w:szCs w:val="24"/>
+        </w:rPr>
+      </w:pPr>
+      <w:r>
+        <w:rPr/>
+      </w:r>
+    </w:p>
+    <w:p>
+      <w:pPr>
+        <w:pStyle w:val="Normal"/>
+        <w:bidi w:val="0"/>
+        <w:jc w:val="start"/>
+        <w:rPr>
+          <w:sz w:val="24"/>
+          <w:szCs w:val="24"/>
+        </w:rPr>
+      </w:pPr>
+      <w:r>
+        <w:rPr>
+          <w:sz w:val="24"/>
+          <w:szCs w:val="24"/>
+        </w:rPr>
+        <w:drawing>
+          <wp:inline distT="0" distB="0" distL="0" distR="0">
+            <wp:extent cx="6120130" cy="3442335"/>
+            <wp:effectExtent l="0" t="0" r="0" b="0"/>
+            <wp:docPr id="15" name="Image11" descr="" title=""/>
+            <wp:cNvGraphicFramePr>
+              <a:graphicFrameLocks xmlns:a="http://schemas.openxmlformats.org/drawingml/2006/main" noChangeAspect="1"/>
+            </wp:cNvGraphicFramePr>
+            <a:graphic xmlns:a="http://schemas.openxmlformats.org/drawingml/2006/main">
+              <a:graphicData uri="http://schemas.openxmlformats.org/drawingml/2006/picture">
+                <pic:pic xmlns:pic="http://schemas.openxmlformats.org/drawingml/2006/picture">
+                  <pic:nvPicPr>
+                    <pic:cNvPr id="15" name="Image11" descr="" title=""/>
+                    <pic:cNvPicPr>
+                      <a:picLocks noChangeAspect="1" noChangeArrowheads="1"/>
+                    </pic:cNvPicPr>
+                  </pic:nvPicPr>
+                  <pic:blipFill>
+                    <a:blip r:embed="rId11"/>
+                    <a:stretch>
+                      <a:fillRect/>
+                    </a:stretch>
+                  </pic:blipFill>
+                  <pic:spPr bwMode="auto">
+                    <a:xfrm>
+                      <a:off x="0" y="0"/>
+                      <a:ext cx="6120130" cy="3442335"/>
+                    </a:xfrm>
+                    <a:prstGeom prst="rect">
+                      <a:avLst/>
+                    </a:prstGeom>
+                  </pic:spPr>
+                </pic:pic>
+              </a:graphicData>
+            </a:graphic>
+          </wp:inline>
+        </w:drawing>
+      </w:r>
+    </w:p>
+    <w:p>
+      <w:pPr>
+        <w:pStyle w:val="Normal"/>
+        <w:bidi w:val="0"/>
+        <w:jc w:val="start"/>
+        <w:rPr>
+          <w:sz w:val="24"/>
+          <w:szCs w:val="24"/>
+        </w:rPr>
+      </w:pPr>
+      <w:r>
+        <w:rPr/>
+      </w:r>
+    </w:p>
+    <w:p>
+      <w:pPr>
+        <w:pStyle w:val="Normal"/>
+        <w:bidi w:val="0"/>
+        <w:jc w:val="start"/>
+        <w:rPr>
+          <w:sz w:val="24"/>
+          <w:szCs w:val="24"/>
+        </w:rPr>
+      </w:pPr>
+      <w:r>
+        <w:rPr/>
+      </w:r>
+    </w:p>
+    <w:p>
+      <w:pPr>
+        <w:pStyle w:val="Normal"/>
+        <w:bidi w:val="0"/>
+        <w:jc w:val="start"/>
+        <w:rPr>
+          <w:sz w:val="24"/>
+          <w:szCs w:val="24"/>
+        </w:rPr>
+      </w:pPr>
+      <w:r>
+        <w:rPr/>
+      </w:r>
+    </w:p>
+    <w:p>
+      <w:pPr>
+        <w:pStyle w:val="Normal"/>
+        <w:bidi w:val="0"/>
+        <w:jc w:val="start"/>
+        <w:rPr>
+          <w:sz w:val="24"/>
+          <w:szCs w:val="24"/>
+        </w:rPr>
+      </w:pPr>
+      <w:r>
+        <w:rPr/>
+      </w:r>
+    </w:p>
+    <w:p>
+      <w:pPr>
+        <w:pStyle w:val="Normal"/>
+        <w:bidi w:val="0"/>
+        <w:jc w:val="start"/>
+        <w:rPr>
+          <w:sz w:val="24"/>
+          <w:szCs w:val="24"/>
+        </w:rPr>
+      </w:pPr>
+      <w:r>
+        <w:rPr/>
+      </w:r>
+    </w:p>
+    <w:p>
+      <w:pPr>
+        <w:pStyle w:val="Normal"/>
+        <w:bidi w:val="0"/>
+        <w:jc w:val="start"/>
+        <w:rPr>
+          <w:sz w:val="24"/>
+          <w:szCs w:val="24"/>
+        </w:rPr>
+      </w:pPr>
+      <w:r>
+        <w:rPr/>
+      </w:r>
+    </w:p>
+    <w:p>
+      <w:pPr>
+        <w:pStyle w:val="Normal"/>
+        <w:bidi w:val="0"/>
+        <w:jc w:val="start"/>
+        <w:rPr>
+          <w:sz w:val="24"/>
+          <w:szCs w:val="24"/>
+        </w:rPr>
+      </w:pPr>
+      <w:r>
+        <w:rPr/>
+      </w:r>
+    </w:p>
+    <w:p>
+      <w:pPr>
+        <w:pStyle w:val="Normal"/>
+        <w:bidi w:val="0"/>
+        <w:jc w:val="start"/>
+        <w:rPr>
+          <w:sz w:val="24"/>
+          <w:szCs w:val="24"/>
+        </w:rPr>
+      </w:pPr>
+      <w:r>
+        <w:rPr/>
+      </w:r>
+    </w:p>
+    <w:p>
+      <w:pPr>
+        <w:pStyle w:val="Normal"/>
+        <w:bidi w:val="0"/>
+        <w:jc w:val="start"/>
+        <w:rPr>
+          <w:sz w:val="24"/>
+          <w:szCs w:val="24"/>
+        </w:rPr>
+      </w:pPr>
+      <w:r>
+        <w:rPr>
+          <w:sz w:val="24"/>
+          <w:szCs w:val="24"/>
+        </w:rPr>
+        <w:t xml:space="preserve">The result of creating the anomaly map will look like below. Here, by selecting the scissor tool </w:t>
+      </w:r>
+      <w:r>
+        <w:rPr>
+          <w:sz w:val="24"/>
+          <w:szCs w:val="24"/>
+        </w:rPr>
+        <w:drawing>
+          <wp:inline distT="0" distB="0" distL="0" distR="0">
+            <wp:extent cx="164465" cy="164465"/>
+            <wp:effectExtent l="0" t="0" r="0" b="0"/>
+            <wp:docPr id="16" name="Image8 Copy 1 Copy 1" descr="" title=""/>
+            <wp:cNvGraphicFramePr>
+              <a:graphicFrameLocks xmlns:a="http://schemas.openxmlformats.org/drawingml/2006/main" noChangeAspect="1"/>
+            </wp:cNvGraphicFramePr>
+            <a:graphic xmlns:a="http://schemas.openxmlformats.org/drawingml/2006/main">
+              <a:graphicData uri="http://schemas.openxmlformats.org/drawingml/2006/picture">
+                <pic:pic xmlns:pic="http://schemas.openxmlformats.org/drawingml/2006/picture">
+                  <pic:nvPicPr>
+                    <pic:cNvPr id="16" name="Image8 Copy 1 Copy 1" descr="" title=""/>
+                    <pic:cNvPicPr>
+                      <a:picLocks noChangeAspect="1" noChangeArrowheads="1"/>
+                    </pic:cNvPicPr>
+                  </pic:nvPicPr>
+                  <pic:blipFill>
+                    <a:blip r:embed="rId12"/>
+                    <a:stretch>
+                      <a:fillRect/>
+                    </a:stretch>
+                  </pic:blipFill>
+                  <pic:spPr bwMode="auto">
+                    <a:xfrm>
+                      <a:off x="0" y="0"/>
+                      <a:ext cx="164465" cy="164465"/>
+                    </a:xfrm>
+                    <a:prstGeom prst="rect">
+                      <a:avLst/>
+                    </a:prstGeom>
+                  </pic:spPr>
+                </pic:pic>
+              </a:graphicData>
+            </a:graphic>
+          </wp:inline>
+        </w:drawing>
+      </w:r>
+      <w:r>
+        <w:rPr>
+          <w:sz w:val="24"/>
+          <w:szCs w:val="24"/>
+        </w:rPr>
+        <w:t xml:space="preserve"> the data can be further cleaned by lasso-selecting undesired data points. Note selecting a tool </w:t>
+      </w:r>
+    </w:p>
+    <w:p>
+      <w:pPr>
+        <w:pStyle w:val="Normal"/>
+        <w:bidi w:val="0"/>
+        <w:jc w:val="start"/>
+        <w:rPr>
+          <w:sz w:val="24"/>
+          <w:szCs w:val="24"/>
+        </w:rPr>
+      </w:pPr>
+      <w:r>
+        <w:rPr/>
+      </w:r>
+    </w:p>
+    <w:p>
+      <w:pPr>
+        <w:pStyle w:val="Normal"/>
+        <w:bidi w:val="0"/>
+        <w:jc w:val="start"/>
+        <w:rPr>
+          <w:sz w:val="24"/>
+          <w:szCs w:val="24"/>
+        </w:rPr>
+      </w:pPr>
+      <w:r>
+        <w:rPr>
+          <w:sz w:val="24"/>
+          <w:szCs w:val="24"/>
+        </w:rPr>
+        <mc:AlternateContent>
+          <mc:Choice Requires="wps">
+            <w:drawing>
+              <wp:anchor behindDoc="0" distT="10160" distB="8890" distL="10160" distR="8890" simplePos="0" locked="0" layoutInCell="1" allowOverlap="1" relativeHeight="17">
+                <wp:simplePos x="0" y="0"/>
+                <wp:positionH relativeFrom="column">
+                  <wp:posOffset>605155</wp:posOffset>
+                </wp:positionH>
+                <wp:positionV relativeFrom="paragraph">
+                  <wp:posOffset>179070</wp:posOffset>
+                </wp:positionV>
+                <wp:extent cx="146685" cy="121285"/>
+                <wp:effectExtent l="10160" t="10160" r="8890" b="8890"/>
+                <wp:wrapNone/>
+                <wp:docPr id="17" name="Shape 6"/>
+                <a:graphic xmlns:a="http://schemas.openxmlformats.org/drawingml/2006/main">
+                  <a:graphicData uri="http://schemas.microsoft.com/office/word/2010/wordprocessingShape">
+                    <wps:wsp>
+                      <wps:cNvSpPr/>
+                      <wps:spPr>
+                        <a:xfrm>
+                          <a:off x="0" y="0"/>
+                          <a:ext cx="146520" cy="121320"/>
+                        </a:xfrm>
+                        <a:prstGeom prst="rect">
+                          <a:avLst/>
+                        </a:prstGeom>
+                        <a:noFill/>
+                        <a:ln w="18360">
+                          <a:solidFill>
+                            <a:srgbClr val="ff0000"/>
+                          </a:solidFill>
+                          <a:round/>
+                        </a:ln>
+                      </wps:spPr>
+                      <wps:style>
+                        <a:lnRef idx="0"/>
+                        <a:fillRef idx="0"/>
+                        <a:effectRef idx="0"/>
+                        <a:fontRef idx="minor"/>
+                      </wps:style>
+                      <wps:bodyPr/>
+                    </wps:wsp>
+                  </a:graphicData>
+                </a:graphic>
+              </wp:anchor>
+            </w:drawing>
+          </mc:Choice>
+          <mc:Fallback>
+            <w:pict>
+              <v:rect id="shape_0" ID="Shape 6" path="m0,0l-2147483645,0l-2147483645,-2147483646l0,-2147483646xe" stroked="t" o:allowincell="f" style="position:absolute;margin-left:47.65pt;margin-top:14.1pt;width:11.5pt;height:9.5pt;mso-wrap-style:none;v-text-anchor:middle">
+                <v:fill o:detectmouseclick="t" on="false"/>
+                <v:stroke color="red" weight="18360" joinstyle="round" endcap="flat"/>
+                <w10:wrap type="none"/>
+              </v:rect>
+            </w:pict>
+          </mc:Fallback>
+        </mc:AlternateContent>
+        <mc:AlternateContent>
+          <mc:Choice Requires="wps">
+            <w:drawing>
+              <wp:anchor behindDoc="0" distT="10160" distB="8890" distL="10160" distR="8890" simplePos="0" locked="0" layoutInCell="1" allowOverlap="1" relativeHeight="18">
+                <wp:simplePos x="0" y="0"/>
+                <wp:positionH relativeFrom="column">
+                  <wp:posOffset>1923415</wp:posOffset>
+                </wp:positionH>
+                <wp:positionV relativeFrom="paragraph">
+                  <wp:posOffset>332740</wp:posOffset>
+                </wp:positionV>
+                <wp:extent cx="146685" cy="121285"/>
+                <wp:effectExtent l="10160" t="10160" r="8890" b="8890"/>
+                <wp:wrapNone/>
+                <wp:docPr id="18" name="Shape 7"/>
+                <a:graphic xmlns:a="http://schemas.openxmlformats.org/drawingml/2006/main">
+                  <a:graphicData uri="http://schemas.microsoft.com/office/word/2010/wordprocessingShape">
+                    <wps:wsp>
+                      <wps:cNvSpPr/>
+                      <wps:spPr>
+                        <a:xfrm>
+                          <a:off x="0" y="0"/>
+                          <a:ext cx="146520" cy="121320"/>
+                        </a:xfrm>
+                        <a:prstGeom prst="rect">
+                          <a:avLst/>
+                        </a:prstGeom>
+                        <a:noFill/>
+                        <a:ln w="18360">
+                          <a:solidFill>
+                            <a:srgbClr val="ff0000"/>
+                          </a:solidFill>
+                          <a:round/>
+                        </a:ln>
+                      </wps:spPr>
+                      <wps:style>
+                        <a:lnRef idx="0"/>
+                        <a:fillRef idx="0"/>
+                        <a:effectRef idx="0"/>
+                        <a:fontRef idx="minor"/>
+                      </wps:style>
+                      <wps:bodyPr/>
+                    </wps:wsp>
+                  </a:graphicData>
+                </a:graphic>
+              </wp:anchor>
+            </w:drawing>
+          </mc:Choice>
+          <mc:Fallback>
+            <w:pict>
+              <v:rect id="shape_0" ID="Shape 7" path="m0,0l-2147483645,0l-2147483645,-2147483646l0,-2147483646xe" stroked="t" o:allowincell="f" style="position:absolute;margin-left:151.45pt;margin-top:26.2pt;width:11.5pt;height:9.5pt;mso-wrap-style:none;v-text-anchor:middle">
+                <v:fill o:detectmouseclick="t" on="false"/>
+                <v:stroke color="red" weight="18360" joinstyle="round" endcap="flat"/>
+                <w10:wrap type="none"/>
+              </v:rect>
+            </w:pict>
+          </mc:Fallback>
+        </mc:AlternateContent>
+        <w:drawing>
+          <wp:inline distT="0" distB="0" distL="0" distR="0">
+            <wp:extent cx="6120130" cy="3442335"/>
+            <wp:effectExtent l="0" t="0" r="0" b="0"/>
+            <wp:docPr id="19" name="Image10" descr="" title=""/>
+            <wp:cNvGraphicFramePr>
+              <a:graphicFrameLocks xmlns:a="http://schemas.openxmlformats.org/drawingml/2006/main" noChangeAspect="1"/>
+            </wp:cNvGraphicFramePr>
+            <a:graphic xmlns:a="http://schemas.openxmlformats.org/drawingml/2006/main">
+              <a:graphicData uri="http://schemas.openxmlformats.org/drawingml/2006/picture">
+                <pic:pic xmlns:pic="http://schemas.openxmlformats.org/drawingml/2006/picture">
+                  <pic:nvPicPr>
+                    <pic:cNvPr id="19" name="Image10" descr="" title=""/>
+                    <pic:cNvPicPr>
+                      <a:picLocks noChangeAspect="1" noChangeArrowheads="1"/>
+                    </pic:cNvPicPr>
+                  </pic:nvPicPr>
+                  <pic:blipFill>
+                    <a:blip r:embed="rId13"/>
+                    <a:stretch>
+                      <a:fillRect/>
+                    </a:stretch>
+                  </pic:blipFill>
+                  <pic:spPr bwMode="auto">
+                    <a:xfrm>
+                      <a:off x="0" y="0"/>
+                      <a:ext cx="6120130" cy="3442335"/>
+                    </a:xfrm>
+                    <a:prstGeom prst="rect">
+                      <a:avLst/>
+                    </a:prstGeom>
+                  </pic:spPr>
+                </pic:pic>
+              </a:graphicData>
+            </a:graphic>
+          </wp:inline>
+        </w:drawing>
+      </w:r>
+    </w:p>
     <w:sectPr>
       <w:type w:val="nextPage"/>
       <w:pgSz w:w="11906" w:h="16838"/>
@@ -1595,7 +1985,7 @@
     <w:pPr>
       <w:widowControl/>
       <w:suppressAutoHyphens w:val="true"/>
-      <w:overflowPunct w:val="false"/>
+      <w:overflowPunct w:val="true"/>
       <w:bidi w:val="0"/>
       <w:spacing w:before="0" w:after="0"/>
       <w:jc w:val="start"/>

</xml_diff>

<commit_message>
hotfix empty error on reading empty files within Sealink; update on SOP
</commit_message>
<xml_diff>
--- a/userGuide.docx
+++ b/userGuide.docx
@@ -114,14 +114,14 @@
         <w:bidi w:val="0"/>
         <w:jc w:val="start"/>
         <w:rPr>
-          <w:sz w:val="28"/>
-          <w:szCs w:val="28"/>
-        </w:rPr>
-      </w:pPr>
-      <w:r>
-        <w:rPr>
-          <w:sz w:val="28"/>
-          <w:szCs w:val="28"/>
+          <w:sz w:val="32"/>
+          <w:szCs w:val="32"/>
+        </w:rPr>
+      </w:pPr>
+      <w:r>
+        <w:rPr>
+          <w:sz w:val="32"/>
+          <w:szCs w:val="32"/>
         </w:rPr>
         <w:t>1. Importing data:</w:t>
       </w:r>
@@ -217,86 +217,539 @@
         <w:bidi w:val="0"/>
         <w:jc w:val="start"/>
         <w:rPr>
-          <w:sz w:val="24"/>
-          <w:szCs w:val="24"/>
-        </w:rPr>
-      </w:pPr>
-      <w:r>
-        <w:rPr>
-          <w:sz w:val="24"/>
-          <w:szCs w:val="24"/>
-        </w:rPr>
-      </w:r>
-    </w:p>
-    <w:p>
-      <w:pPr>
-        <w:pStyle w:val="Normal"/>
-        <w:bidi w:val="0"/>
-        <w:jc w:val="start"/>
-        <w:rPr>
-          <w:sz w:val="24"/>
-          <w:szCs w:val="24"/>
-        </w:rPr>
-      </w:pPr>
-      <w:r>
-        <w:rPr>
-          <w:sz w:val="24"/>
-          <w:szCs w:val="24"/>
-        </w:rPr>
-        <w:t xml:space="preserve">If the survey of interest is acquired using the Sealink acquisition software, it will be present as a folder containing </w:t>
-      </w:r>
-      <w:r>
-        <w:rPr>
-          <w:sz w:val="24"/>
-          <w:szCs w:val="24"/>
-        </w:rPr>
-        <w:t xml:space="preserve">a folder called “raw” which contains </w:t>
-      </w:r>
-      <w:r>
-        <w:rPr>
-          <w:sz w:val="24"/>
-          <w:szCs w:val="24"/>
-        </w:rPr>
-        <w:t xml:space="preserve">several files. </w:t>
-      </w:r>
-      <w:r>
-        <w:rPr>
-          <w:sz w:val="24"/>
-          <w:szCs w:val="24"/>
-        </w:rPr>
-        <w:t>If some of these files</w:t>
-      </w:r>
-      <w:r>
-        <w:rPr>
-          <w:sz w:val="24"/>
-          <w:szCs w:val="24"/>
-        </w:rPr>
-        <w:t xml:space="preserve"> are ending with .xyz </w:t>
-      </w:r>
-      <w:r>
-        <w:rPr>
-          <w:sz w:val="24"/>
-          <w:szCs w:val="24"/>
-        </w:rPr>
-        <w:t>its the correct one and has to be selected.</w:t>
-      </w:r>
-    </w:p>
-    <w:p>
-      <w:pPr>
-        <w:pStyle w:val="Normal"/>
-        <w:bidi w:val="0"/>
-        <w:jc w:val="start"/>
-        <w:rPr>
-          <w:sz w:val="24"/>
-          <w:szCs w:val="24"/>
-        </w:rPr>
-      </w:pPr>
-      <w:r>
-        <w:rPr>
-          <w:sz w:val="24"/>
-          <w:szCs w:val="24"/>
-        </w:rPr>
-        <w:t>This folder has to be selected by the opened file-dialog that spawns upon selecting the corresponding option in the dropdown menu.</w:t>
+          <w:sz w:val="28"/>
+          <w:szCs w:val="28"/>
+        </w:rPr>
+      </w:pPr>
+      <w:r>
+        <w:rPr>
+          <w:sz w:val="28"/>
+          <w:szCs w:val="28"/>
+        </w:rPr>
+      </w:r>
+    </w:p>
+    <w:p>
+      <w:pPr>
+        <w:pStyle w:val="Normal"/>
+        <w:bidi w:val="0"/>
+        <w:jc w:val="start"/>
+        <w:rPr>
+          <w:sz w:val="28"/>
+          <w:szCs w:val="28"/>
+        </w:rPr>
+      </w:pPr>
+      <w:r>
+        <w:rPr>
+          <w:sz w:val="28"/>
+          <w:szCs w:val="28"/>
+        </w:rPr>
+      </w:r>
+    </w:p>
+    <w:p>
+      <w:pPr>
+        <w:pStyle w:val="Normal"/>
+        <w:bidi w:val="0"/>
+        <w:jc w:val="start"/>
+        <w:rPr>
+          <w:sz w:val="28"/>
+          <w:szCs w:val="28"/>
+        </w:rPr>
+      </w:pPr>
+      <w:r>
+        <w:rPr>
+          <w:sz w:val="28"/>
+          <w:szCs w:val="28"/>
+        </w:rPr>
+      </w:r>
+    </w:p>
+    <w:p>
+      <w:pPr>
+        <w:pStyle w:val="Normal"/>
+        <w:bidi w:val="0"/>
+        <w:jc w:val="start"/>
+        <w:rPr>
+          <w:sz w:val="28"/>
+          <w:szCs w:val="28"/>
+        </w:rPr>
+      </w:pPr>
+      <w:r>
+        <w:rPr>
+          <w:sz w:val="28"/>
+          <w:szCs w:val="28"/>
+        </w:rPr>
+      </w:r>
+    </w:p>
+    <w:p>
+      <w:pPr>
+        <w:pStyle w:val="Normal"/>
+        <w:bidi w:val="0"/>
+        <w:jc w:val="start"/>
+        <w:rPr>
+          <w:sz w:val="28"/>
+          <w:szCs w:val="28"/>
+        </w:rPr>
+      </w:pPr>
+      <w:r>
+        <w:rPr>
+          <w:sz w:val="28"/>
+          <w:szCs w:val="28"/>
+        </w:rPr>
+        <w:t>1.1 Sealink import</w:t>
+      </w:r>
+    </w:p>
+    <w:p>
+      <w:pPr>
+        <w:pStyle w:val="Normal"/>
+        <w:bidi w:val="0"/>
+        <w:jc w:val="start"/>
+        <w:rPr>
+          <w:sz w:val="28"/>
+          <w:szCs w:val="28"/>
+        </w:rPr>
+      </w:pPr>
+      <w:r>
+        <w:rPr>
+          <w:sz w:val="28"/>
+          <w:szCs w:val="28"/>
+        </w:rPr>
+      </w:r>
+    </w:p>
+    <w:p>
+      <w:pPr>
+        <w:pStyle w:val="Normal"/>
+        <w:bidi w:val="0"/>
+        <w:jc w:val="start"/>
+        <w:rPr>
+          <w:sz w:val="24"/>
+          <w:szCs w:val="24"/>
+        </w:rPr>
+      </w:pPr>
+      <w:r>
+        <w:rPr>
+          <w:sz w:val="24"/>
+          <w:szCs w:val="24"/>
+        </w:rPr>
+        <w:t xml:space="preserve">If the survey of interest is acquired using the Sealink acquisition software, it will be present as a folder </w:t>
+      </w:r>
+      <w:r>
+        <w:rPr>
+          <w:sz w:val="24"/>
+          <w:szCs w:val="24"/>
+        </w:rPr>
+        <w:t>named “CV_YY_NN”, where YY denotes the year of the survey and NN the number of the survey.</w:t>
+      </w:r>
+    </w:p>
+    <w:p>
+      <w:pPr>
+        <w:pStyle w:val="Normal"/>
+        <w:bidi w:val="0"/>
+        <w:jc w:val="start"/>
+        <w:rPr>
+          <w:sz w:val="24"/>
+          <w:szCs w:val="24"/>
+        </w:rPr>
+      </w:pPr>
+      <w:r>
+        <w:rPr>
+          <w:sz w:val="24"/>
+          <w:szCs w:val="24"/>
+        </w:rPr>
+        <w:t>This folder “CV_YY_NN” itself should contain</w:t>
+      </w:r>
+      <w:r>
+        <w:rPr>
+          <w:sz w:val="24"/>
+          <w:szCs w:val="24"/>
+        </w:rPr>
+        <w:t xml:space="preserve"> a folder “raw”. </w:t>
+      </w:r>
+      <w:r>
+        <w:rPr>
+          <w:sz w:val="24"/>
+          <w:szCs w:val="24"/>
+        </w:rPr>
+        <w:t xml:space="preserve">This “raw”-folder should </w:t>
+      </w:r>
+      <w:r>
+        <w:rPr>
+          <w:sz w:val="24"/>
+          <w:szCs w:val="24"/>
+        </w:rPr>
+        <w:t xml:space="preserve">contain several files </w:t>
+      </w:r>
+      <w:r>
+        <w:rPr>
+          <w:sz w:val="24"/>
+          <w:szCs w:val="24"/>
+        </w:rPr>
+        <w:t xml:space="preserve">where some are </w:t>
+      </w:r>
+      <w:r>
+        <w:rPr>
+          <w:sz w:val="24"/>
+          <w:szCs w:val="24"/>
+        </w:rPr>
+        <w:t>ending with “.xyz”.</w:t>
+      </w:r>
+    </w:p>
+    <w:p>
+      <w:pPr>
+        <w:pStyle w:val="Normal"/>
+        <w:bidi w:val="0"/>
+        <w:jc w:val="start"/>
+        <w:rPr>
+          <w:sz w:val="24"/>
+          <w:szCs w:val="24"/>
+        </w:rPr>
+      </w:pPr>
+      <w:r>
+        <w:rPr>
+          <w:sz w:val="24"/>
+          <w:szCs w:val="24"/>
+        </w:rPr>
+        <w:t>To import the survey of interest and the contained “.xyz” files, one has to select “From Sealink Folder” in the drop-down menu.</w:t>
+      </w:r>
+    </w:p>
+    <w:p>
+      <w:pPr>
+        <w:pStyle w:val="Normal"/>
+        <w:bidi w:val="0"/>
+        <w:jc w:val="start"/>
+        <w:rPr>
+          <w:sz w:val="24"/>
+          <w:szCs w:val="24"/>
+        </w:rPr>
+      </w:pPr>
+      <w:r>
+        <w:rPr>
+          <w:sz w:val="24"/>
+          <w:szCs w:val="24"/>
+        </w:rPr>
+        <w:t xml:space="preserve">This spawns an file-dialog, which should be navigated to the </w:t>
+      </w:r>
+      <w:r>
+        <w:rPr>
+          <w:sz w:val="24"/>
+          <w:szCs w:val="24"/>
+        </w:rPr>
+        <w:t xml:space="preserve">location of </w:t>
+      </w:r>
+      <w:r>
+        <w:rPr>
+          <w:sz w:val="24"/>
+          <w:szCs w:val="24"/>
+        </w:rPr>
+        <w:t>“CV_YY_NN”.</w:t>
+      </w:r>
+    </w:p>
+    <w:p>
+      <w:pPr>
+        <w:pStyle w:val="Normal"/>
+        <w:bidi w:val="0"/>
+        <w:jc w:val="start"/>
+        <w:rPr>
+          <w:sz w:val="24"/>
+          <w:szCs w:val="24"/>
+        </w:rPr>
+      </w:pPr>
+      <w:r>
+        <w:rPr>
+          <w:sz w:val="24"/>
+          <w:szCs w:val="24"/>
+        </w:rPr>
+        <w:t xml:space="preserve">Either selecting </w:t>
+      </w:r>
+      <w:r>
+        <w:rPr>
+          <w:sz w:val="24"/>
+          <w:szCs w:val="24"/>
+        </w:rPr>
+        <w:t xml:space="preserve">“CV_YY_NN” </w:t>
+      </w:r>
+      <w:r>
+        <w:rPr>
+          <w:sz w:val="24"/>
+          <w:szCs w:val="24"/>
+        </w:rPr>
+        <w:t>or the contained</w:t>
+      </w:r>
+      <w:r>
+        <w:rPr>
+          <w:sz w:val="24"/>
+          <w:szCs w:val="24"/>
+        </w:rPr>
+        <w:t xml:space="preserve"> “raw” folder </w:t>
+      </w:r>
+      <w:r>
+        <w:rPr>
+          <w:sz w:val="24"/>
+          <w:szCs w:val="24"/>
+        </w:rPr>
+        <w:t xml:space="preserve">triggers an </w:t>
+      </w:r>
+      <w:r>
+        <w:rPr>
+          <w:sz w:val="24"/>
+          <w:szCs w:val="24"/>
+        </w:rPr>
+        <w:t xml:space="preserve">attempt </w:t>
+      </w:r>
+      <w:r>
+        <w:rPr>
+          <w:sz w:val="24"/>
+          <w:szCs w:val="24"/>
+        </w:rPr>
+        <w:t>of the software</w:t>
+      </w:r>
+      <w:r>
+        <w:rPr>
+          <w:sz w:val="24"/>
+          <w:szCs w:val="24"/>
+        </w:rPr>
+        <w:t xml:space="preserve"> to import all contained “.xyz” files.</w:t>
+      </w:r>
+    </w:p>
+    <w:p>
+      <w:pPr>
+        <w:pStyle w:val="Normal"/>
+        <w:bidi w:val="0"/>
+        <w:jc w:val="start"/>
+        <w:rPr>
+          <w:sz w:val="24"/>
+          <w:szCs w:val="24"/>
+        </w:rPr>
+      </w:pPr>
+      <w:r>
+        <w:rPr/>
+      </w:r>
+    </w:p>
+    <w:p>
+      <w:pPr>
+        <w:pStyle w:val="Normal"/>
+        <w:bidi w:val="0"/>
+        <w:jc w:val="start"/>
+        <w:rPr>
+          <w:sz w:val="24"/>
+          <w:szCs w:val="24"/>
+        </w:rPr>
+      </w:pPr>
+      <w:r>
+        <w:rPr>
+          <w:sz w:val="24"/>
+          <w:szCs w:val="24"/>
+        </w:rPr>
+        <w:t>T</w:t>
+      </w:r>
+      <w:r>
+        <w:rPr>
+          <w:sz w:val="24"/>
+          <w:szCs w:val="24"/>
+        </w:rPr>
+        <w:t>he software assume a homogeneous number of columns within each “</w:t>
+      </w:r>
+      <w:r>
+        <w:rPr>
+          <w:sz w:val="24"/>
+          <w:szCs w:val="24"/>
+        </w:rPr>
+        <w:t>.</w:t>
+      </w:r>
+      <w:r>
+        <w:rPr>
+          <w:sz w:val="24"/>
+          <w:szCs w:val="24"/>
+        </w:rPr>
+        <w:t xml:space="preserve">xyz” </w:t>
+      </w:r>
+      <w:r>
+        <w:rPr>
+          <w:sz w:val="24"/>
+          <w:szCs w:val="24"/>
+        </w:rPr>
+        <w:t>files.</w:t>
+      </w:r>
+    </w:p>
+    <w:p>
+      <w:pPr>
+        <w:pStyle w:val="Normal"/>
+        <w:bidi w:val="0"/>
+        <w:jc w:val="start"/>
+        <w:rPr>
+          <w:sz w:val="24"/>
+          <w:szCs w:val="24"/>
+        </w:rPr>
+      </w:pPr>
+      <w:r>
+        <w:rPr>
+          <w:sz w:val="24"/>
+          <w:szCs w:val="24"/>
+        </w:rPr>
+        <w:t>I</w:t>
+      </w:r>
+      <w:r>
+        <w:rPr>
+          <w:sz w:val="24"/>
+          <w:szCs w:val="24"/>
+        </w:rPr>
+        <w:t>n other words, the software is not able to process files where mid-file additional columns appear.</w:t>
+      </w:r>
+    </w:p>
+    <w:p>
+      <w:pPr>
+        <w:pStyle w:val="Normal"/>
+        <w:bidi w:val="0"/>
+        <w:jc w:val="start"/>
+        <w:rPr>
+          <w:sz w:val="24"/>
+          <w:szCs w:val="24"/>
+        </w:rPr>
+      </w:pPr>
+      <w:r>
+        <w:rPr>
+          <w:sz w:val="24"/>
+          <w:szCs w:val="24"/>
+        </w:rPr>
+        <w:t>Generally, the software assumes the following column names:</w:t>
+        <w:br/>
+      </w:r>
+    </w:p>
+    <w:p>
+      <w:pPr>
+        <w:pStyle w:val="Normal"/>
+        <w:bidi w:val="0"/>
+        <w:jc w:val="start"/>
+        <w:rPr>
+          <w:sz w:val="24"/>
+          <w:szCs w:val="24"/>
+        </w:rPr>
+      </w:pPr>
+      <w:r>
+        <w:rPr>
+          <w:sz w:val="24"/>
+          <w:szCs w:val="24"/>
+        </w:rPr>
+        <w:t>/Date</w:t>
+      </w:r>
+      <w:r>
+        <w:rPr>
+          <w:rStyle w:val="FootnoteReference"/>
+          <w:sz w:val="24"/>
+          <w:szCs w:val="24"/>
+        </w:rPr>
+        <w:footnoteReference w:id="2"/>
+      </w:r>
+      <w:r>
+        <w:rPr>
+          <w:sz w:val="24"/>
+          <w:szCs w:val="24"/>
+        </w:rPr>
+        <w:t>,Time,Field_Mag1,Longitude,Latitude,UTM_Easting,UTM_Northing</w:t>
+      </w:r>
+    </w:p>
+    <w:p>
+      <w:pPr>
+        <w:pStyle w:val="Normal"/>
+        <w:bidi w:val="0"/>
+        <w:jc w:val="start"/>
+        <w:rPr>
+          <w:sz w:val="24"/>
+          <w:szCs w:val="24"/>
+        </w:rPr>
+      </w:pPr>
+      <w:r>
+        <w:rPr/>
+      </w:r>
+    </w:p>
+    <w:p>
+      <w:pPr>
+        <w:pStyle w:val="Normal"/>
+        <w:bidi w:val="0"/>
+        <w:jc w:val="start"/>
+        <w:rPr>
+          <w:sz w:val="24"/>
+          <w:szCs w:val="24"/>
+        </w:rPr>
+      </w:pPr>
+      <w:r>
+        <w:rPr>
+          <w:sz w:val="24"/>
+          <w:szCs w:val="24"/>
+        </w:rPr>
+        <w:t xml:space="preserve">If the columns “UTM_Easting” and “UTM_Northing” are missing, they will be estimated based on  “Longitude”, ”Latitude” given that </w:t>
+      </w:r>
+      <w:r>
+        <w:rPr>
+          <w:sz w:val="24"/>
+          <w:szCs w:val="24"/>
+        </w:rPr>
+        <w:t>both</w:t>
+      </w:r>
+      <w:r>
+        <w:rPr>
+          <w:sz w:val="24"/>
+          <w:szCs w:val="24"/>
+        </w:rPr>
+        <w:t xml:space="preserve"> are present in the “.xyz”. </w:t>
+      </w:r>
+    </w:p>
+    <w:p>
+      <w:pPr>
+        <w:pStyle w:val="Normal"/>
+        <w:bidi w:val="0"/>
+        <w:jc w:val="start"/>
+        <w:rPr>
+          <w:sz w:val="24"/>
+          <w:szCs w:val="24"/>
+        </w:rPr>
+      </w:pPr>
+      <w:r>
+        <w:rPr/>
+      </w:r>
+    </w:p>
+    <w:p>
+      <w:pPr>
+        <w:pStyle w:val="Normal"/>
+        <w:bidi w:val="0"/>
+        <w:jc w:val="start"/>
+        <w:rPr>
+          <w:sz w:val="28"/>
+          <w:szCs w:val="28"/>
+        </w:rPr>
+      </w:pPr>
+      <w:r>
+        <w:rPr>
+          <w:sz w:val="28"/>
+          <w:szCs w:val="28"/>
+        </w:rPr>
+        <w:t>1.</w:t>
+      </w:r>
+      <w:r>
+        <w:rPr>
+          <w:sz w:val="28"/>
+          <w:szCs w:val="28"/>
+        </w:rPr>
+        <w:t>2</w:t>
+      </w:r>
+      <w:r>
+        <w:rPr>
+          <w:sz w:val="28"/>
+          <w:szCs w:val="28"/>
+        </w:rPr>
+        <w:t xml:space="preserve"> Bob import</w:t>
+      </w:r>
+    </w:p>
+    <w:p>
+      <w:pPr>
+        <w:pStyle w:val="Normal"/>
+        <w:bidi w:val="0"/>
+        <w:jc w:val="start"/>
+        <w:rPr>
+          <w:sz w:val="24"/>
+          <w:szCs w:val="24"/>
+        </w:rPr>
+      </w:pPr>
+      <w:r>
+        <w:rPr/>
       </w:r>
     </w:p>
     <w:p>
@@ -816,7 +1269,7 @@
                   </pic:nvPicPr>
                   <pic:blipFill>
                     <a:blip r:embed="rId6"/>
-                    <a:srcRect l="0" t="0" r="0" b="83363"/>
+                    <a:srcRect l="0" t="0" r="0" b="83353"/>
                     <a:stretch>
                       <a:fillRect/>
                     </a:stretch>
@@ -1192,7 +1645,7 @@
                   </pic:nvPicPr>
                   <pic:blipFill>
                     <a:blip r:embed="rId8"/>
-                    <a:srcRect l="0" t="0" r="0" b="78110"/>
+                    <a:srcRect l="0" t="0" r="0" b="78100"/>
                     <a:stretch>
                       <a:fillRect/>
                     </a:stretch>
@@ -2894,6 +3347,9 @@
       </w:r>
     </w:p>
     <w:sectPr>
+      <w:footnotePr>
+        <w:numFmt w:val="decimal"/>
+      </w:footnotePr>
       <w:type w:val="nextPage"/>
       <w:pgSz w:w="11906" w:h="16838"/>
       <w:pgMar w:left="1134" w:right="1134" w:gutter="0" w:header="0" w:top="1134" w:footer="0" w:bottom="1134"/>
@@ -2904,6 +3360,186 @@
     </w:sectPr>
   </w:body>
 </w:document>
+</file>
+
+<file path=word/footnotes.xml><?xml version="1.0" encoding="utf-8"?>
+<w:footnotes xmlns:o="urn:schemas-microsoft-com:office:office" xmlns:r="http://schemas.openxmlformats.org/officeDocument/2006/relationships" xmlns:v="urn:schemas-microsoft-com:vml" xmlns:w="http://schemas.openxmlformats.org/wordprocessingml/2006/main" xmlns:w10="urn:schemas-microsoft-com:office:word" xmlns:wp="http://schemas.openxmlformats.org/drawingml/2006/wordprocessingDrawing" xmlns:wps="http://schemas.microsoft.com/office/word/2010/wordprocessingShape" xmlns:wpg="http://schemas.microsoft.com/office/word/2010/wordprocessingGroup" xmlns:mc="http://schemas.openxmlformats.org/markup-compatibility/2006" xmlns:wp14="http://schemas.microsoft.com/office/word/2010/wordprocessingDrawing" xmlns:w14="http://schemas.microsoft.com/office/word/2010/wordml" xmlns:w15="http://schemas.microsoft.com/office/word/2012/wordml" mc:Ignorable="w14 wp14 w15">
+  <w:footnote w:id="0" w:type="separator">
+    <w:p>
+      <w:pPr>
+        <w:rPr>
+          <w:sz w:val="12"/>
+        </w:rPr>
+      </w:pPr>
+      <w:r>
+        <w:separator/>
+      </w:r>
+    </w:p>
+  </w:footnote>
+  <w:footnote w:id="1" w:type="continuationSeparator">
+    <w:p>
+      <w:pPr>
+        <w:rPr>
+          <w:sz w:val="12"/>
+        </w:rPr>
+      </w:pPr>
+      <w:r>
+        <w:continuationSeparator/>
+      </w:r>
+    </w:p>
+  </w:footnote>
+  <w:footnote w:id="2">
+    <w:p>
+      <w:pPr>
+        <w:pStyle w:val="FootnoteText"/>
+        <w:rPr/>
+      </w:pPr>
+      <w:r>
+        <w:rPr>
+          <w:rStyle w:val="FootnoteCharacters"/>
+        </w:rPr>
+        <w:footnoteRef/>
+      </w:r>
+      <w:r>
+        <w:rPr/>
+        <w:tab/>
+        <w:t xml:space="preserve"> </w:t>
+      </w:r>
+      <w:r>
+        <w:rPr/>
+        <w:t>Due to Sealinks exported file structure the name has to be “/Date” without a space. Moreover, “/ “ with a space is used to filter for mid-file headers, i.e. all lines starting with “/ “ will be ignored.</w:t>
+      </w:r>
+    </w:p>
+  </w:footnote>
+</w:footnotes>
+</file>
+
+<file path=word/numbering.xml><?xml version="1.0" encoding="utf-8"?>
+<w:numbering xmlns:w="http://schemas.openxmlformats.org/wordprocessingml/2006/main" xmlns:o="urn:schemas-microsoft-com:office:office" xmlns:r="http://schemas.openxmlformats.org/officeDocument/2006/relationships" xmlns:v="urn:schemas-microsoft-com:vml" xmlns:mc="http://schemas.openxmlformats.org/markup-compatibility/2006" xmlns:w14="http://schemas.microsoft.com/office/word/2010/wordml" mc:Ignorable="w14">
+  <w:abstractNum w:abstractNumId="1">
+    <w:lvl w:ilvl="0">
+      <w:start w:val="1"/>
+      <w:numFmt w:val="none"/>
+      <w:suff w:val="nothing"/>
+      <w:lvlText w:val=""/>
+      <w:lvlJc w:val="start"/>
+      <w:pPr>
+        <w:tabs>
+          <w:tab w:val="num" w:pos="0"/>
+        </w:tabs>
+        <w:ind w:start="0" w:hanging="0"/>
+      </w:pPr>
+    </w:lvl>
+    <w:lvl w:ilvl="1">
+      <w:start w:val="1"/>
+      <w:pStyle w:val="Heading2"/>
+      <w:numFmt w:val="none"/>
+      <w:suff w:val="nothing"/>
+      <w:lvlText w:val=""/>
+      <w:lvlJc w:val="start"/>
+      <w:pPr>
+        <w:tabs>
+          <w:tab w:val="num" w:pos="0"/>
+        </w:tabs>
+        <w:ind w:start="0" w:hanging="0"/>
+      </w:pPr>
+    </w:lvl>
+    <w:lvl w:ilvl="2">
+      <w:start w:val="1"/>
+      <w:numFmt w:val="none"/>
+      <w:suff w:val="nothing"/>
+      <w:lvlText w:val=""/>
+      <w:lvlJc w:val="start"/>
+      <w:pPr>
+        <w:tabs>
+          <w:tab w:val="num" w:pos="0"/>
+        </w:tabs>
+        <w:ind w:start="0" w:hanging="0"/>
+      </w:pPr>
+    </w:lvl>
+    <w:lvl w:ilvl="3">
+      <w:start w:val="1"/>
+      <w:numFmt w:val="none"/>
+      <w:suff w:val="nothing"/>
+      <w:lvlText w:val=""/>
+      <w:lvlJc w:val="start"/>
+      <w:pPr>
+        <w:tabs>
+          <w:tab w:val="num" w:pos="0"/>
+        </w:tabs>
+        <w:ind w:start="0" w:hanging="0"/>
+      </w:pPr>
+    </w:lvl>
+    <w:lvl w:ilvl="4">
+      <w:start w:val="1"/>
+      <w:numFmt w:val="none"/>
+      <w:suff w:val="nothing"/>
+      <w:lvlText w:val=""/>
+      <w:lvlJc w:val="start"/>
+      <w:pPr>
+        <w:tabs>
+          <w:tab w:val="num" w:pos="0"/>
+        </w:tabs>
+        <w:ind w:start="0" w:hanging="0"/>
+      </w:pPr>
+    </w:lvl>
+    <w:lvl w:ilvl="5">
+      <w:start w:val="1"/>
+      <w:numFmt w:val="none"/>
+      <w:suff w:val="nothing"/>
+      <w:lvlText w:val=""/>
+      <w:lvlJc w:val="start"/>
+      <w:pPr>
+        <w:tabs>
+          <w:tab w:val="num" w:pos="0"/>
+        </w:tabs>
+        <w:ind w:start="0" w:hanging="0"/>
+      </w:pPr>
+    </w:lvl>
+    <w:lvl w:ilvl="6">
+      <w:start w:val="1"/>
+      <w:numFmt w:val="none"/>
+      <w:suff w:val="nothing"/>
+      <w:lvlText w:val=""/>
+      <w:lvlJc w:val="start"/>
+      <w:pPr>
+        <w:tabs>
+          <w:tab w:val="num" w:pos="0"/>
+        </w:tabs>
+        <w:ind w:start="0" w:hanging="0"/>
+      </w:pPr>
+    </w:lvl>
+    <w:lvl w:ilvl="7">
+      <w:start w:val="1"/>
+      <w:numFmt w:val="none"/>
+      <w:suff w:val="nothing"/>
+      <w:lvlText w:val=""/>
+      <w:lvlJc w:val="start"/>
+      <w:pPr>
+        <w:tabs>
+          <w:tab w:val="num" w:pos="0"/>
+        </w:tabs>
+        <w:ind w:start="0" w:hanging="0"/>
+      </w:pPr>
+    </w:lvl>
+    <w:lvl w:ilvl="8">
+      <w:start w:val="1"/>
+      <w:numFmt w:val="none"/>
+      <w:suff w:val="nothing"/>
+      <w:lvlText w:val=""/>
+      <w:lvlJc w:val="start"/>
+      <w:pPr>
+        <w:tabs>
+          <w:tab w:val="num" w:pos="0"/>
+        </w:tabs>
+        <w:ind w:start="0" w:hanging="0"/>
+      </w:pPr>
+    </w:lvl>
+  </w:abstractNum>
+  <w:num w:numId="1">
+    <w:abstractNumId w:val="1"/>
+  </w:num>
+</w:numbering>
 </file>
 
 <file path=word/styles.xml><?xml version="1.0" encoding="utf-8"?>
@@ -2930,7 +3566,7 @@
     <w:pPr>
       <w:widowControl/>
       <w:suppressAutoHyphens w:val="true"/>
-      <w:overflowPunct w:val="true"/>
+      <w:overflowPunct w:val="false"/>
       <w:bidi w:val="0"/>
       <w:spacing w:before="0" w:after="0"/>
       <w:jc w:val="start"/>
@@ -2944,8 +3580,50 @@
       <w:lang w:val="en-US" w:eastAsia="zh-CN" w:bidi="hi-IN"/>
     </w:rPr>
   </w:style>
+  <w:style w:type="paragraph" w:styleId="Heading2">
+    <w:name w:val="Heading 2"/>
+    <w:basedOn w:val="Heading"/>
+    <w:next w:val="BodyText"/>
+    <w:qFormat/>
+    <w:pPr>
+      <w:numPr>
+        <w:ilvl w:val="1"/>
+        <w:numId w:val="1"/>
+      </w:numPr>
+      <w:spacing w:before="200" w:after="120"/>
+      <w:outlineLvl w:val="1"/>
+    </w:pPr>
+    <w:rPr>
+      <w:b/>
+      <w:bCs/>
+      <w:sz w:val="32"/>
+      <w:szCs w:val="32"/>
+    </w:rPr>
+  </w:style>
   <w:style w:type="character" w:styleId="NumberingSymbols">
     <w:name w:val="Numbering Symbols"/>
+    <w:qFormat/>
+    <w:rPr/>
+  </w:style>
+  <w:style w:type="character" w:styleId="FootnoteCharacters">
+    <w:name w:val="Footnote Characters"/>
+    <w:qFormat/>
+    <w:rPr/>
+  </w:style>
+  <w:style w:type="character" w:styleId="FootnoteReference">
+    <w:name w:val="Footnote Reference"/>
+    <w:rPr>
+      <w:vertAlign w:val="superscript"/>
+    </w:rPr>
+  </w:style>
+  <w:style w:type="character" w:styleId="EndnoteReference">
+    <w:name w:val="Endnote Reference"/>
+    <w:rPr>
+      <w:vertAlign w:val="superscript"/>
+    </w:rPr>
+  </w:style>
+  <w:style w:type="character" w:styleId="EndnoteCharacters">
+    <w:name w:val="Endnote Characters"/>
     <w:qFormat/>
     <w:rPr/>
   </w:style>
@@ -3005,6 +3683,18 @@
     </w:pPr>
     <w:rPr>
       <w:rFonts w:cs="Noto Sans Devanagari"/>
+    </w:rPr>
+  </w:style>
+  <w:style w:type="paragraph" w:styleId="FootnoteText">
+    <w:name w:val="Footnote Text"/>
+    <w:basedOn w:val="Normal"/>
+    <w:pPr>
+      <w:suppressLineNumbers/>
+      <w:ind w:hanging="340" w:start="340"/>
+    </w:pPr>
+    <w:rPr>
+      <w:sz w:val="20"/>
+      <w:szCs w:val="20"/>
     </w:rPr>
   </w:style>
 </w:styles>

</xml_diff>